<commit_message>
Made the home as the "wiki" of the project
There is a guide on the bottons of the website, which tells the user what the buttons do
</commit_message>
<xml_diff>
--- a/deliverables/Milestone2/CRC_Cards_M2.docx
+++ b/deliverables/Milestone2/CRC_Cards_M2.docx
@@ -190,21 +190,7 @@
               <w:rPr>
                 <w:lang w:val="en-US"/>
               </w:rPr>
-              <w:t xml:space="preserve">Sells, buys, </w:t>
-            </w:r>
-            <w:proofErr w:type="gramStart"/>
-            <w:r>
-              <w:rPr>
-                <w:lang w:val="en-US"/>
-              </w:rPr>
-              <w:t>lends</w:t>
-            </w:r>
-            <w:proofErr w:type="gramEnd"/>
-            <w:r>
-              <w:rPr>
-                <w:lang w:val="en-US"/>
-              </w:rPr>
-              <w:t xml:space="preserve"> and rents items</w:t>
+              <w:t>Sells, buys, lends and rents items</w:t>
             </w:r>
           </w:p>
           <w:p>
@@ -527,21 +513,7 @@
               <w:rPr>
                 <w:lang w:val="en-US"/>
               </w:rPr>
-              <w:t xml:space="preserve">Enables users to sell, buy, </w:t>
-            </w:r>
-            <w:proofErr w:type="gramStart"/>
-            <w:r>
-              <w:rPr>
-                <w:lang w:val="en-US"/>
-              </w:rPr>
-              <w:t>lend</w:t>
-            </w:r>
-            <w:proofErr w:type="gramEnd"/>
-            <w:r>
-              <w:rPr>
-                <w:lang w:val="en-US"/>
-              </w:rPr>
-              <w:t xml:space="preserve"> and rent items</w:t>
+              <w:t>Enables users to sell, buy, lend and rent items</w:t>
             </w:r>
           </w:p>
           <w:p>
@@ -694,8 +666,6 @@
                 <w:lang w:val="en-US"/>
               </w:rPr>
             </w:pPr>
-            <w:proofErr w:type="spellStart"/>
-            <w:proofErr w:type="gramStart"/>
             <w:r>
               <w:rPr>
                 <w:lang w:val="en-US"/>
@@ -708,8 +678,6 @@
               </w:rPr>
               <w:t>uth.Service</w:t>
             </w:r>
-            <w:proofErr w:type="spellEnd"/>
-            <w:proofErr w:type="gramEnd"/>
           </w:p>
         </w:tc>
       </w:tr>
@@ -739,7 +707,6 @@
           <w:lang w:val="en-US"/>
         </w:rPr>
       </w:pPr>
-      <w:proofErr w:type="spellStart"/>
       <w:r>
         <w:rPr>
           <w:b/>
@@ -749,19 +716,7 @@
           <w:u w:val="single"/>
           <w:lang w:val="en-US"/>
         </w:rPr>
-        <w:t>Authentification</w:t>
-      </w:r>
-      <w:proofErr w:type="spellEnd"/>
-      <w:r>
-        <w:rPr>
-          <w:b/>
-          <w:bCs/>
-          <w:sz w:val="36"/>
-          <w:szCs w:val="36"/>
-          <w:u w:val="single"/>
-          <w:lang w:val="en-US"/>
-        </w:rPr>
-        <w:t xml:space="preserve"> Example</w:t>
+        <w:t>Authentification Example</w:t>
       </w:r>
     </w:p>
     <w:p>
@@ -796,8 +751,6 @@
                 <w:lang w:val="en-US"/>
               </w:rPr>
             </w:pPr>
-            <w:proofErr w:type="spellStart"/>
-            <w:proofErr w:type="gramStart"/>
             <w:r>
               <w:rPr>
                 <w:b/>
@@ -808,8 +761,6 @@
               </w:rPr>
               <w:t>auth.service</w:t>
             </w:r>
-            <w:proofErr w:type="spellEnd"/>
-            <w:proofErr w:type="gramEnd"/>
           </w:p>
         </w:tc>
       </w:tr>
@@ -1176,16 +1127,12 @@
                 <w:lang w:val="en-US"/>
               </w:rPr>
             </w:pPr>
-            <w:proofErr w:type="spellStart"/>
-            <w:proofErr w:type="gramStart"/>
             <w:r>
               <w:rPr>
                 <w:lang w:val="en-US"/>
               </w:rPr>
               <w:t>auth.service</w:t>
             </w:r>
-            <w:proofErr w:type="spellEnd"/>
-            <w:proofErr w:type="gramEnd"/>
           </w:p>
           <w:p>
             <w:pPr>
@@ -1236,21 +1183,7 @@
           <w:u w:val="single"/>
         </w:rPr>
         <w:lastRenderedPageBreak/>
-        <w:t xml:space="preserve">CRC Cards </w:t>
-      </w:r>
-      <w:proofErr w:type="gramStart"/>
-      <w:r>
-        <w:rPr>
-          <w:u w:val="single"/>
-        </w:rPr>
-        <w:t>For</w:t>
-      </w:r>
-      <w:proofErr w:type="gramEnd"/>
-      <w:r>
-        <w:rPr>
-          <w:u w:val="single"/>
-        </w:rPr>
-        <w:t xml:space="preserve"> Backend (User)</w:t>
+        <w:t>CRC Cards For Backend (User)</w:t>
       </w:r>
     </w:p>
     <w:p>
@@ -1342,7 +1275,6 @@
                 <w:szCs w:val="40"/>
               </w:rPr>
             </w:pPr>
-            <w:proofErr w:type="spellStart"/>
             <w:r>
               <w:rPr>
                 <w:sz w:val="40"/>
@@ -1350,7 +1282,6 @@
               </w:rPr>
               <w:t>Responsibilities</w:t>
             </w:r>
-            <w:proofErr w:type="spellEnd"/>
           </w:p>
         </w:tc>
         <w:tc>
@@ -1378,7 +1309,6 @@
                 <w:szCs w:val="40"/>
               </w:rPr>
             </w:pPr>
-            <w:proofErr w:type="spellStart"/>
             <w:r>
               <w:rPr>
                 <w:sz w:val="40"/>
@@ -1386,7 +1316,6 @@
               </w:rPr>
               <w:t>Collaborators</w:t>
             </w:r>
-            <w:proofErr w:type="spellEnd"/>
           </w:p>
         </w:tc>
       </w:tr>
@@ -1788,7 +1717,6 @@
                 <w:szCs w:val="40"/>
               </w:rPr>
             </w:pPr>
-            <w:proofErr w:type="spellStart"/>
             <w:r>
               <w:rPr>
                 <w:sz w:val="40"/>
@@ -1796,7 +1724,6 @@
               </w:rPr>
               <w:t>Responsibilities</w:t>
             </w:r>
-            <w:proofErr w:type="spellEnd"/>
           </w:p>
         </w:tc>
         <w:tc>
@@ -1824,7 +1751,6 @@
                 <w:szCs w:val="40"/>
               </w:rPr>
             </w:pPr>
-            <w:proofErr w:type="spellStart"/>
             <w:r>
               <w:rPr>
                 <w:sz w:val="40"/>
@@ -1832,7 +1758,6 @@
               </w:rPr>
               <w:t>Collaborators</w:t>
             </w:r>
-            <w:proofErr w:type="spellEnd"/>
           </w:p>
         </w:tc>
       </w:tr>
@@ -1945,7 +1870,6 @@
                 <w:szCs w:val="36"/>
               </w:rPr>
             </w:pPr>
-            <w:proofErr w:type="spellStart"/>
             <w:r>
               <w:rPr>
                 <w:sz w:val="36"/>
@@ -1953,7 +1877,6 @@
               </w:rPr>
               <w:t>message</w:t>
             </w:r>
-            <w:proofErr w:type="spellEnd"/>
           </w:p>
         </w:tc>
         <w:tc>
@@ -2066,7 +1989,6 @@
                 <w:szCs w:val="36"/>
               </w:rPr>
             </w:pPr>
-            <w:proofErr w:type="spellStart"/>
             <w:r>
               <w:rPr>
                 <w:sz w:val="36"/>
@@ -2074,7 +1996,6 @@
               </w:rPr>
               <w:t>username</w:t>
             </w:r>
-            <w:proofErr w:type="spellEnd"/>
           </w:p>
           <w:p>
             <w:pPr>
@@ -2095,7 +2016,6 @@
                 <w:szCs w:val="36"/>
               </w:rPr>
             </w:pPr>
-            <w:proofErr w:type="spellStart"/>
             <w:r>
               <w:rPr>
                 <w:sz w:val="36"/>
@@ -2103,7 +2023,6 @@
               </w:rPr>
               <w:t>password</w:t>
             </w:r>
-            <w:proofErr w:type="spellEnd"/>
           </w:p>
         </w:tc>
         <w:tc>
@@ -2218,7 +2137,6 @@
                 <w:szCs w:val="40"/>
               </w:rPr>
             </w:pPr>
-            <w:proofErr w:type="spellStart"/>
             <w:r>
               <w:rPr>
                 <w:sz w:val="40"/>
@@ -2226,7 +2144,6 @@
               </w:rPr>
               <w:t>Responsibilities</w:t>
             </w:r>
-            <w:proofErr w:type="spellEnd"/>
           </w:p>
         </w:tc>
         <w:tc>
@@ -2254,7 +2171,6 @@
                 <w:szCs w:val="40"/>
               </w:rPr>
             </w:pPr>
-            <w:proofErr w:type="spellStart"/>
             <w:r>
               <w:rPr>
                 <w:sz w:val="40"/>
@@ -2262,7 +2178,6 @@
               </w:rPr>
               <w:t>Collaborators</w:t>
             </w:r>
-            <w:proofErr w:type="spellEnd"/>
           </w:p>
         </w:tc>
       </w:tr>
@@ -2308,39 +2223,7 @@
                 <w:sz w:val="36"/>
                 <w:szCs w:val="36"/>
               </w:rPr>
-              <w:t xml:space="preserve">Check </w:t>
-            </w:r>
-            <w:proofErr w:type="spellStart"/>
-            <w:r>
-              <w:rPr>
-                <w:sz w:val="36"/>
-                <w:szCs w:val="36"/>
-              </w:rPr>
-              <w:t>for</w:t>
-            </w:r>
-            <w:proofErr w:type="spellEnd"/>
-            <w:r>
-              <w:rPr>
-                <w:sz w:val="36"/>
-                <w:szCs w:val="36"/>
-              </w:rPr>
-              <w:t xml:space="preserve"> </w:t>
-            </w:r>
-            <w:proofErr w:type="spellStart"/>
-            <w:r>
-              <w:rPr>
-                <w:sz w:val="36"/>
-                <w:szCs w:val="36"/>
-              </w:rPr>
-              <w:t>unique</w:t>
-            </w:r>
-            <w:proofErr w:type="spellEnd"/>
-            <w:r>
-              <w:rPr>
-                <w:sz w:val="36"/>
-                <w:szCs w:val="36"/>
-              </w:rPr>
-              <w:t xml:space="preserve"> Username</w:t>
+              <w:t>Check for unique Username</w:t>
             </w:r>
           </w:p>
         </w:tc>
@@ -2498,21 +2381,7 @@
           <w:u w:val="single"/>
         </w:rPr>
         <w:lastRenderedPageBreak/>
-        <w:t xml:space="preserve">CRC Cards </w:t>
-      </w:r>
-      <w:proofErr w:type="gramStart"/>
-      <w:r>
-        <w:rPr>
-          <w:u w:val="single"/>
-        </w:rPr>
-        <w:t>For</w:t>
-      </w:r>
-      <w:proofErr w:type="gramEnd"/>
-      <w:r>
-        <w:rPr>
-          <w:u w:val="single"/>
-        </w:rPr>
-        <w:t xml:space="preserve"> </w:t>
+        <w:t xml:space="preserve">CRC Cards For </w:t>
       </w:r>
       <w:r>
         <w:rPr>
@@ -2606,7 +2475,6 @@
                 <w:szCs w:val="40"/>
               </w:rPr>
             </w:pPr>
-            <w:proofErr w:type="spellStart"/>
             <w:r>
               <w:rPr>
                 <w:sz w:val="40"/>
@@ -2614,7 +2482,6 @@
               </w:rPr>
               <w:t>Responsibilities</w:t>
             </w:r>
-            <w:proofErr w:type="spellEnd"/>
           </w:p>
         </w:tc>
         <w:tc>
@@ -2642,7 +2509,6 @@
                 <w:szCs w:val="40"/>
               </w:rPr>
             </w:pPr>
-            <w:proofErr w:type="spellStart"/>
             <w:r>
               <w:rPr>
                 <w:sz w:val="40"/>
@@ -2650,7 +2516,6 @@
               </w:rPr>
               <w:t>Collaborators</w:t>
             </w:r>
-            <w:proofErr w:type="spellEnd"/>
           </w:p>
         </w:tc>
       </w:tr>
@@ -2728,15 +2593,7 @@
                 <w:szCs w:val="36"/>
                 <w:lang w:val="en-CH"/>
               </w:rPr>
-              <w:t>A</w:t>
-            </w:r>
-            <w:r>
-              <w:rPr>
-                <w:sz w:val="36"/>
-                <w:szCs w:val="36"/>
-                <w:lang w:val="en-CH"/>
-              </w:rPr>
-              <w:t>pproval</w:t>
+              <w:t>Approval</w:t>
             </w:r>
           </w:p>
         </w:tc>
@@ -2802,7 +2659,6 @@
                 <w:szCs w:val="36"/>
               </w:rPr>
             </w:pPr>
-            <w:proofErr w:type="spellStart"/>
             <w:r>
               <w:rPr>
                 <w:sz w:val="36"/>
@@ -2810,7 +2666,6 @@
               </w:rPr>
               <w:t>Product</w:t>
             </w:r>
-            <w:proofErr w:type="spellEnd"/>
           </w:p>
         </w:tc>
       </w:tr>
@@ -2864,6 +2719,7 @@
               <w:rPr>
                 <w:sz w:val="56"/>
                 <w:szCs w:val="56"/>
+                <w:u w:val="single"/>
                 <w:lang w:val="en-CH"/>
               </w:rPr>
             </w:pPr>
@@ -2873,15 +2729,7 @@
                 <w:szCs w:val="56"/>
                 <w:lang w:val="en-CH"/>
               </w:rPr>
-              <w:t>Catalog2</w:t>
-            </w:r>
-            <w:r>
-              <w:rPr>
-                <w:sz w:val="56"/>
-                <w:szCs w:val="56"/>
-                <w:lang w:val="en-CH"/>
-              </w:rPr>
-              <w:t xml:space="preserve"> </w:t>
+              <w:t>Catalog</w:t>
             </w:r>
           </w:p>
         </w:tc>
@@ -2915,7 +2763,6 @@
                 <w:szCs w:val="40"/>
               </w:rPr>
             </w:pPr>
-            <w:proofErr w:type="spellStart"/>
             <w:r>
               <w:rPr>
                 <w:sz w:val="40"/>
@@ -2923,7 +2770,6 @@
               </w:rPr>
               <w:t>Responsibilities</w:t>
             </w:r>
-            <w:proofErr w:type="spellEnd"/>
           </w:p>
         </w:tc>
         <w:tc>
@@ -2951,7 +2797,6 @@
                 <w:szCs w:val="40"/>
               </w:rPr>
             </w:pPr>
-            <w:proofErr w:type="spellStart"/>
             <w:r>
               <w:rPr>
                 <w:sz w:val="40"/>
@@ -2959,7 +2804,6 @@
               </w:rPr>
               <w:t>Collaborators</w:t>
             </w:r>
-            <w:proofErr w:type="spellEnd"/>
           </w:p>
         </w:tc>
       </w:tr>
@@ -3047,7 +2891,6 @@
                 <w:szCs w:val="36"/>
               </w:rPr>
             </w:pPr>
-            <w:proofErr w:type="spellStart"/>
             <w:r>
               <w:rPr>
                 <w:sz w:val="36"/>
@@ -3056,7 +2899,6 @@
               </w:rPr>
               <w:t>ProductList</w:t>
             </w:r>
-            <w:proofErr w:type="spellEnd"/>
           </w:p>
         </w:tc>
       </w:tr>
@@ -3098,25 +2940,7 @@
                 <w:szCs w:val="36"/>
                 <w:lang w:val="en-CH"/>
               </w:rPr>
-              <w:t xml:space="preserve">Displays the products based on filter </w:t>
-            </w:r>
-            <w:proofErr w:type="spellStart"/>
-            <w:r>
-              <w:rPr>
-                <w:sz w:val="36"/>
-                <w:szCs w:val="36"/>
-                <w:lang w:val="en-CH"/>
-              </w:rPr>
-              <w:t>choosed</w:t>
-            </w:r>
-            <w:proofErr w:type="spellEnd"/>
-            <w:r>
-              <w:rPr>
-                <w:sz w:val="36"/>
-                <w:szCs w:val="36"/>
-                <w:lang w:val="en-CH"/>
-              </w:rPr>
-              <w:t xml:space="preserve"> by the user</w:t>
+              <w:t>Displays the products based on filter choosed by the user</w:t>
             </w:r>
           </w:p>
         </w:tc>
@@ -3148,7 +2972,6 @@
                 <w:u w:val="single"/>
               </w:rPr>
             </w:pPr>
-            <w:proofErr w:type="spellStart"/>
             <w:r>
               <w:rPr>
                 <w:sz w:val="36"/>
@@ -3156,7 +2979,6 @@
               </w:rPr>
               <w:t>Product</w:t>
             </w:r>
-            <w:proofErr w:type="spellEnd"/>
           </w:p>
         </w:tc>
       </w:tr>
@@ -3221,23 +3043,13 @@
                 <w:lang w:val="en-CH"/>
               </w:rPr>
             </w:pPr>
-            <w:proofErr w:type="gramStart"/>
             <w:r>
               <w:rPr>
                 <w:sz w:val="56"/>
                 <w:szCs w:val="56"/>
                 <w:lang w:val="en-CH"/>
               </w:rPr>
-              <w:t>Not-found</w:t>
-            </w:r>
-            <w:proofErr w:type="gramEnd"/>
-            <w:r>
-              <w:rPr>
-                <w:sz w:val="56"/>
-                <w:szCs w:val="56"/>
-                <w:lang w:val="en-CH"/>
-              </w:rPr>
-              <w:t xml:space="preserve"> </w:t>
+              <w:t xml:space="preserve">Not-found </w:t>
             </w:r>
           </w:p>
         </w:tc>
@@ -3271,7 +3083,6 @@
                 <w:szCs w:val="40"/>
               </w:rPr>
             </w:pPr>
-            <w:proofErr w:type="spellStart"/>
             <w:r>
               <w:rPr>
                 <w:sz w:val="40"/>
@@ -3279,7 +3090,6 @@
               </w:rPr>
               <w:t>Responsibilities</w:t>
             </w:r>
-            <w:proofErr w:type="spellEnd"/>
           </w:p>
         </w:tc>
         <w:tc>
@@ -3307,7 +3117,6 @@
                 <w:szCs w:val="40"/>
               </w:rPr>
             </w:pPr>
-            <w:proofErr w:type="spellStart"/>
             <w:r>
               <w:rPr>
                 <w:sz w:val="40"/>
@@ -3315,7 +3124,6 @@
               </w:rPr>
               <w:t>Collaborators</w:t>
             </w:r>
-            <w:proofErr w:type="spellEnd"/>
           </w:p>
         </w:tc>
       </w:tr>
@@ -3396,33 +3204,15 @@
                 <w:szCs w:val="36"/>
                 <w:lang w:val="en-CH"/>
               </w:rPr>
-              <w:t xml:space="preserve"> </w:t>
-            </w:r>
-            <w:proofErr w:type="gramStart"/>
-            <w:r>
-              <w:rPr>
-                <w:sz w:val="36"/>
-                <w:szCs w:val="36"/>
-                <w:lang w:val="en-CH"/>
-              </w:rPr>
-              <w:t>class</w:t>
-            </w:r>
-            <w:r>
-              <w:rPr>
-                <w:sz w:val="36"/>
-                <w:szCs w:val="36"/>
-                <w:lang w:val="en-CH"/>
-              </w:rPr>
-              <w:t>,</w:t>
-            </w:r>
-            <w:proofErr w:type="gramEnd"/>
-            <w:r>
-              <w:rPr>
-                <w:sz w:val="36"/>
-                <w:szCs w:val="36"/>
-                <w:lang w:val="en-CH"/>
-              </w:rPr>
-              <w:t xml:space="preserve"> it is a generic pages which tells that the page is not found or not accessible.</w:t>
+              <w:t xml:space="preserve"> class</w:t>
+            </w:r>
+            <w:r>
+              <w:rPr>
+                <w:sz w:val="36"/>
+                <w:szCs w:val="36"/>
+                <w:lang w:val="en-CH"/>
+              </w:rPr>
+              <w:t>, it is a generic pages which tells that the page is not found or not accessible.</w:t>
             </w:r>
           </w:p>
         </w:tc>
@@ -3516,15 +3306,7 @@
                 <w:szCs w:val="56"/>
                 <w:lang w:val="en-CH"/>
               </w:rPr>
-              <w:t>Approval</w:t>
-            </w:r>
-            <w:r>
-              <w:rPr>
-                <w:sz w:val="56"/>
-                <w:szCs w:val="56"/>
-                <w:lang w:val="en-CH"/>
-              </w:rPr>
-              <w:t xml:space="preserve"> </w:t>
+              <w:t xml:space="preserve">Approval </w:t>
             </w:r>
           </w:p>
         </w:tc>
@@ -3558,7 +3340,6 @@
                 <w:szCs w:val="40"/>
               </w:rPr>
             </w:pPr>
-            <w:proofErr w:type="spellStart"/>
             <w:r>
               <w:rPr>
                 <w:sz w:val="40"/>
@@ -3566,7 +3347,6 @@
               </w:rPr>
               <w:t>Responsibilities</w:t>
             </w:r>
-            <w:proofErr w:type="spellEnd"/>
           </w:p>
         </w:tc>
         <w:tc>
@@ -3594,7 +3374,6 @@
                 <w:szCs w:val="40"/>
               </w:rPr>
             </w:pPr>
-            <w:proofErr w:type="spellStart"/>
             <w:r>
               <w:rPr>
                 <w:sz w:val="40"/>
@@ -3602,7 +3381,6 @@
               </w:rPr>
               <w:t>Collaborators</w:t>
             </w:r>
-            <w:proofErr w:type="spellEnd"/>
           </w:p>
         </w:tc>
       </w:tr>
@@ -3644,43 +3422,7 @@
                 <w:szCs w:val="36"/>
                 <w:lang w:val="en-CH"/>
               </w:rPr>
-              <w:t xml:space="preserve">It is an </w:t>
-            </w:r>
-            <w:proofErr w:type="spellStart"/>
-            <w:r>
-              <w:rPr>
-                <w:sz w:val="36"/>
-                <w:szCs w:val="36"/>
-                <w:lang w:val="en-CH"/>
-              </w:rPr>
-              <w:t>enum</w:t>
-            </w:r>
-            <w:proofErr w:type="spellEnd"/>
-            <w:r>
-              <w:rPr>
-                <w:sz w:val="36"/>
-                <w:szCs w:val="36"/>
-                <w:lang w:val="en-CH"/>
-              </w:rPr>
-              <w:t xml:space="preserve"> which stores ether approved, </w:t>
-            </w:r>
-            <w:proofErr w:type="gramStart"/>
-            <w:r>
-              <w:rPr>
-                <w:sz w:val="36"/>
-                <w:szCs w:val="36"/>
-                <w:lang w:val="en-CH"/>
-              </w:rPr>
-              <w:t>rejected</w:t>
-            </w:r>
-            <w:proofErr w:type="gramEnd"/>
-            <w:r>
-              <w:rPr>
-                <w:sz w:val="36"/>
-                <w:szCs w:val="36"/>
-                <w:lang w:val="en-CH"/>
-              </w:rPr>
-              <w:t xml:space="preserve"> or pending</w:t>
+              <w:t>It is an enum which stores ether approved, rejected or pending</w:t>
             </w:r>
           </w:p>
         </w:tc>
@@ -3776,7 +3518,6 @@
                 <w:lang w:val="en-CH"/>
               </w:rPr>
             </w:pPr>
-            <w:proofErr w:type="spellStart"/>
             <w:r>
               <w:rPr>
                 <w:sz w:val="56"/>
@@ -3784,16 +3525,7 @@
                 <w:lang w:val="en-CH"/>
               </w:rPr>
               <w:lastRenderedPageBreak/>
-              <w:t>testsignup</w:t>
-            </w:r>
-            <w:proofErr w:type="spellEnd"/>
-            <w:r>
-              <w:rPr>
-                <w:sz w:val="56"/>
-                <w:szCs w:val="56"/>
-                <w:lang w:val="en-CH"/>
-              </w:rPr>
-              <w:t xml:space="preserve"> </w:t>
+              <w:t xml:space="preserve">testsignup </w:t>
             </w:r>
           </w:p>
         </w:tc>
@@ -3827,7 +3559,6 @@
                 <w:szCs w:val="40"/>
               </w:rPr>
             </w:pPr>
-            <w:proofErr w:type="spellStart"/>
             <w:r>
               <w:rPr>
                 <w:sz w:val="40"/>
@@ -3835,7 +3566,6 @@
               </w:rPr>
               <w:t>Responsibilities</w:t>
             </w:r>
-            <w:proofErr w:type="spellEnd"/>
           </w:p>
         </w:tc>
         <w:tc>
@@ -3863,7 +3593,6 @@
                 <w:szCs w:val="40"/>
               </w:rPr>
             </w:pPr>
-            <w:proofErr w:type="spellStart"/>
             <w:r>
               <w:rPr>
                 <w:sz w:val="40"/>
@@ -3871,7 +3600,6 @@
               </w:rPr>
               <w:t>Collaborators</w:t>
             </w:r>
-            <w:proofErr w:type="spellEnd"/>
           </w:p>
         </w:tc>
       </w:tr>
@@ -4015,15 +3743,7 @@
                 <w:szCs w:val="56"/>
                 <w:lang w:val="en-CH"/>
               </w:rPr>
-              <w:t>User account</w:t>
-            </w:r>
-            <w:r>
-              <w:rPr>
-                <w:sz w:val="56"/>
-                <w:szCs w:val="56"/>
-                <w:lang w:val="en-CH"/>
-              </w:rPr>
-              <w:t xml:space="preserve"> </w:t>
+              <w:t xml:space="preserve">User account </w:t>
             </w:r>
           </w:p>
         </w:tc>
@@ -4057,7 +3777,6 @@
                 <w:szCs w:val="40"/>
               </w:rPr>
             </w:pPr>
-            <w:proofErr w:type="spellStart"/>
             <w:r>
               <w:rPr>
                 <w:sz w:val="40"/>
@@ -4065,7 +3784,6 @@
               </w:rPr>
               <w:t>Responsibilities</w:t>
             </w:r>
-            <w:proofErr w:type="spellEnd"/>
           </w:p>
         </w:tc>
         <w:tc>
@@ -4093,7 +3811,6 @@
                 <w:szCs w:val="40"/>
               </w:rPr>
             </w:pPr>
-            <w:proofErr w:type="spellStart"/>
             <w:r>
               <w:rPr>
                 <w:sz w:val="40"/>
@@ -4101,7 +3818,6 @@
               </w:rPr>
               <w:t>Collaborators</w:t>
             </w:r>
-            <w:proofErr w:type="spellEnd"/>
           </w:p>
         </w:tc>
       </w:tr>
@@ -4274,23 +3990,7 @@
                 <w:szCs w:val="36"/>
                 <w:lang w:val="en-CH"/>
               </w:rPr>
-              <w:t xml:space="preserve">Let the </w:t>
-            </w:r>
-            <w:r>
-              <w:rPr>
-                <w:sz w:val="36"/>
-                <w:szCs w:val="36"/>
-                <w:lang w:val="en-CH"/>
-              </w:rPr>
-              <w:t xml:space="preserve">logged in user </w:t>
-            </w:r>
-            <w:r>
-              <w:rPr>
-                <w:sz w:val="36"/>
-                <w:szCs w:val="36"/>
-                <w:lang w:val="en-CH"/>
-              </w:rPr>
-              <w:t>post product</w:t>
+              <w:t>Let the logged in user post product</w:t>
             </w:r>
           </w:p>
         </w:tc>
@@ -4899,6 +4599,7 @@
     <w:lsdException w:name="HTML Sample" w:semiHidden="1" w:unhideWhenUsed="1"/>
     <w:lsdException w:name="HTML Typewriter" w:semiHidden="1" w:unhideWhenUsed="1"/>
     <w:lsdException w:name="HTML Variable" w:semiHidden="1" w:unhideWhenUsed="1"/>
+    <w:lsdException w:name="Normal Table" w:semiHidden="1" w:unhideWhenUsed="1"/>
     <w:lsdException w:name="annotation subject" w:semiHidden="1" w:unhideWhenUsed="1"/>
     <w:lsdException w:name="No List" w:semiHidden="1" w:unhideWhenUsed="1"/>
     <w:lsdException w:name="Outline List 1" w:semiHidden="1" w:unhideWhenUsed="1"/>
@@ -4941,8 +4642,11 @@
     <w:lsdException w:name="Table Contemporary" w:semiHidden="1" w:unhideWhenUsed="1"/>
     <w:lsdException w:name="Table Elegant" w:semiHidden="1" w:unhideWhenUsed="1"/>
     <w:lsdException w:name="Table Professional" w:semiHidden="1" w:unhideWhenUsed="1"/>
+    <w:lsdException w:name="Table Subtle 1" w:semiHidden="1" w:unhideWhenUsed="1"/>
     <w:lsdException w:name="Table Subtle 2" w:semiHidden="1" w:unhideWhenUsed="1"/>
     <w:lsdException w:name="Table Web 1" w:semiHidden="1" w:unhideWhenUsed="1"/>
+    <w:lsdException w:name="Table Web 2" w:semiHidden="1" w:unhideWhenUsed="1"/>
+    <w:lsdException w:name="Table Web 3" w:semiHidden="1" w:unhideWhenUsed="1"/>
     <w:lsdException w:name="Balloon Text" w:semiHidden="1" w:unhideWhenUsed="1"/>
     <w:lsdException w:name="Table Grid" w:uiPriority="39"/>
     <w:lsdException w:name="Table Theme" w:semiHidden="1" w:unhideWhenUsed="1"/>

</xml_diff>

<commit_message>
Changed the previous backend CRC cards and added the new ones
</commit_message>
<xml_diff>
--- a/deliverables/Milestone2/CRC_Cards_M2.docx
+++ b/deliverables/Milestone2/CRC_Cards_M2.docx
@@ -1,6 +1,6 @@
 
 <file path=word/document.xml><?xml version="1.0" encoding="utf-8"?>
-<w:document xmlns:wpc="http://schemas.microsoft.com/office/word/2010/wordprocessingCanvas" xmlns:cx="http://schemas.microsoft.com/office/drawing/2014/chartex" xmlns:cx1="http://schemas.microsoft.com/office/drawing/2015/9/8/chartex" xmlns:cx2="http://schemas.microsoft.com/office/drawing/2015/10/21/chartex" xmlns:cx3="http://schemas.microsoft.com/office/drawing/2016/5/9/chartex" xmlns:cx4="http://schemas.microsoft.com/office/drawing/2016/5/10/chartex" xmlns:cx5="http://schemas.microsoft.com/office/drawing/2016/5/11/chartex" xmlns:cx6="http://schemas.microsoft.com/office/drawing/2016/5/12/chartex" xmlns:cx7="http://schemas.microsoft.com/office/drawing/2016/5/13/chartex" xmlns:cx8="http://schemas.microsoft.com/office/drawing/2016/5/14/chartex" xmlns:mc="http://schemas.openxmlformats.org/markup-compatibility/2006" xmlns:aink="http://schemas.microsoft.com/office/drawing/2016/ink" xmlns:am3d="http://schemas.microsoft.com/office/drawing/2017/model3d" xmlns:o="urn:schemas-microsoft-com:office:office" xmlns:r="http://schemas.openxmlformats.org/officeDocument/2006/relationships" xmlns:m="http://schemas.openxmlformats.org/officeDocument/2006/math" xmlns:v="urn:schemas-microsoft-com:vml" xmlns:wp14="http://schemas.microsoft.com/office/word/2010/wordprocessingDrawing" xmlns:wp="http://schemas.openxmlformats.org/drawingml/2006/wordprocessingDrawing" xmlns:w10="urn:schemas-microsoft-com:office:word" xmlns:w="http://schemas.openxmlformats.org/wordprocessingml/2006/main" xmlns:w14="http://schemas.microsoft.com/office/word/2010/wordml" xmlns:w15="http://schemas.microsoft.com/office/word/2012/wordml" xmlns:w16cex="http://schemas.microsoft.com/office/word/2018/wordml/cex" xmlns:w16cid="http://schemas.microsoft.com/office/word/2016/wordml/cid" xmlns:w16="http://schemas.microsoft.com/office/word/2018/wordml" xmlns:w16se="http://schemas.microsoft.com/office/word/2015/wordml/symex" xmlns:wpg="http://schemas.microsoft.com/office/word/2010/wordprocessingGroup" xmlns:wpi="http://schemas.microsoft.com/office/word/2010/wordprocessingInk" xmlns:wne="http://schemas.microsoft.com/office/word/2006/wordml" xmlns:wps="http://schemas.microsoft.com/office/word/2010/wordprocessingShape" mc:Ignorable="w14 w15 w16se w16cid w16 w16cex wp14">
+<w:document xmlns:wpc="http://schemas.microsoft.com/office/word/2010/wordprocessingCanvas" xmlns:mc="http://schemas.openxmlformats.org/markup-compatibility/2006" xmlns:o="urn:schemas-microsoft-com:office:office" xmlns:r="http://schemas.openxmlformats.org/officeDocument/2006/relationships" xmlns:m="http://schemas.openxmlformats.org/officeDocument/2006/math" xmlns:v="urn:schemas-microsoft-com:vml" xmlns:wp14="http://schemas.microsoft.com/office/word/2010/wordprocessingDrawing" xmlns:wp="http://schemas.openxmlformats.org/drawingml/2006/wordprocessingDrawing" xmlns:w10="urn:schemas-microsoft-com:office:word" xmlns:w="http://schemas.openxmlformats.org/wordprocessingml/2006/main" xmlns:w14="http://schemas.microsoft.com/office/word/2010/wordml" xmlns:w15="http://schemas.microsoft.com/office/word/2012/wordml" xmlns:wpg="http://schemas.microsoft.com/office/word/2010/wordprocessingGroup" xmlns:wpi="http://schemas.microsoft.com/office/word/2010/wordprocessingInk" xmlns:wne="http://schemas.microsoft.com/office/word/2006/wordml" xmlns:wps="http://schemas.microsoft.com/office/word/2010/wordprocessingShape" mc:Ignorable="w14 w15 wp14">
   <w:body>
     <w:p>
       <w:pPr>
@@ -1183,7 +1183,7 @@
           <w:u w:val="single"/>
         </w:rPr>
         <w:lastRenderedPageBreak/>
-        <w:t>CRC Cards For Backend (User)</w:t>
+        <w:t>CRC Cards For Backend</w:t>
       </w:r>
     </w:p>
     <w:p>
@@ -1195,7 +1195,7 @@
     </w:p>
     <w:tbl>
       <w:tblPr>
-        <w:tblW w:w="8497" w:type="dxa"/>
+        <w:tblW w:w="8482" w:type="dxa"/>
         <w:tblCellMar>
           <w:left w:w="10" w:type="dxa"/>
           <w:right w:w="10" w:type="dxa"/>
@@ -1203,16 +1203,16 @@
         <w:tblLook w:val="04A0" w:firstRow="1" w:lastRow="0" w:firstColumn="1" w:lastColumn="0" w:noHBand="0" w:noVBand="1"/>
       </w:tblPr>
       <w:tblGrid>
-        <w:gridCol w:w="4248"/>
-        <w:gridCol w:w="4249"/>
+        <w:gridCol w:w="4240"/>
+        <w:gridCol w:w="4242"/>
       </w:tblGrid>
       <w:tr>
         <w:trPr>
-          <w:trHeight w:val="518"/>
+          <w:trHeight w:val="564"/>
         </w:trPr>
         <w:tc>
           <w:tcPr>
-            <w:tcW w:w="8497" w:type="dxa"/>
+            <w:tcW w:w="8482" w:type="dxa"/>
             <w:gridSpan w:val="2"/>
             <w:tcBorders>
               <w:top w:val="single" w:sz="4" w:space="0" w:color="000000"/>
@@ -1241,18 +1241,18 @@
                 <w:sz w:val="56"/>
                 <w:szCs w:val="56"/>
               </w:rPr>
-              <w:t>User Model</w:t>
+              <w:t>User</w:t>
             </w:r>
           </w:p>
         </w:tc>
       </w:tr>
       <w:tr>
         <w:trPr>
-          <w:trHeight w:val="518"/>
+          <w:trHeight w:val="564"/>
         </w:trPr>
         <w:tc>
           <w:tcPr>
-            <w:tcW w:w="4248" w:type="dxa"/>
+            <w:tcW w:w="4240" w:type="dxa"/>
             <w:tcBorders>
               <w:top w:val="single" w:sz="4" w:space="0" w:color="000000"/>
               <w:left w:val="single" w:sz="4" w:space="0" w:color="000000"/>
@@ -1286,7 +1286,7 @@
         </w:tc>
         <w:tc>
           <w:tcPr>
-            <w:tcW w:w="4248" w:type="dxa"/>
+            <w:tcW w:w="4242" w:type="dxa"/>
             <w:tcBorders>
               <w:top w:val="single" w:sz="4" w:space="0" w:color="000000"/>
               <w:left w:val="single" w:sz="4" w:space="0" w:color="000000"/>
@@ -1321,11 +1321,11 @@
       </w:tr>
       <w:tr>
         <w:trPr>
-          <w:trHeight w:val="542"/>
+          <w:trHeight w:val="590"/>
         </w:trPr>
         <w:tc>
           <w:tcPr>
-            <w:tcW w:w="4248" w:type="dxa"/>
+            <w:tcW w:w="4240" w:type="dxa"/>
             <w:tcBorders>
               <w:top w:val="single" w:sz="4" w:space="0" w:color="000000"/>
               <w:left w:val="single" w:sz="4" w:space="0" w:color="000000"/>
@@ -1361,13 +1361,20 @@
                 <w:sz w:val="36"/>
                 <w:szCs w:val="36"/>
               </w:rPr>
-              <w:t>Holds User Attributes</w:t>
-            </w:r>
-          </w:p>
-        </w:tc>
-        <w:tc>
-          <w:tcPr>
-            <w:tcW w:w="4248" w:type="dxa"/>
+              <w:t>Define</w:t>
+            </w:r>
+            <w:r>
+              <w:rPr>
+                <w:sz w:val="36"/>
+                <w:szCs w:val="36"/>
+              </w:rPr>
+              <w:t xml:space="preserve"> User Attributes</w:t>
+            </w:r>
+          </w:p>
+        </w:tc>
+        <w:tc>
+          <w:tcPr>
+            <w:tcW w:w="4242" w:type="dxa"/>
             <w:tcBorders>
               <w:top w:val="single" w:sz="4" w:space="0" w:color="000000"/>
               <w:left w:val="single" w:sz="4" w:space="0" w:color="000000"/>
@@ -1403,35 +1410,39 @@
                 <w:sz w:val="36"/>
                 <w:szCs w:val="36"/>
               </w:rPr>
-              <w:t>User Service</w:t>
+              <w:t>Product</w:t>
             </w:r>
           </w:p>
         </w:tc>
       </w:tr>
       <w:tr>
         <w:trPr>
-          <w:trHeight w:val="518"/>
+          <w:trHeight w:val="564"/>
         </w:trPr>
         <w:tc>
           <w:tcPr>
-            <w:tcW w:w="4248" w:type="dxa"/>
-            <w:tcBorders>
-              <w:top w:val="single" w:sz="4" w:space="0" w:color="000000"/>
-              <w:left w:val="single" w:sz="4" w:space="0" w:color="000000"/>
-              <w:bottom w:val="single" w:sz="4" w:space="0" w:color="000000"/>
-              <w:right w:val="single" w:sz="4" w:space="0" w:color="000000"/>
-            </w:tcBorders>
-            <w:shd w:val="clear" w:color="auto" w:fill="auto"/>
-            <w:tcMar>
-              <w:top w:w="0" w:type="dxa"/>
-              <w:left w:w="108" w:type="dxa"/>
-              <w:bottom w:w="0" w:type="dxa"/>
-              <w:right w:w="108" w:type="dxa"/>
-            </w:tcMar>
-          </w:tcPr>
-          <w:p>
-            <w:pPr>
-              <w:pStyle w:val="Paragrafoelenco"/>
+            <w:tcW w:w="4240" w:type="dxa"/>
+            <w:tcBorders>
+              <w:top w:val="single" w:sz="4" w:space="0" w:color="000000"/>
+              <w:left w:val="single" w:sz="4" w:space="0" w:color="000000"/>
+              <w:bottom w:val="single" w:sz="4" w:space="0" w:color="000000"/>
+              <w:right w:val="single" w:sz="4" w:space="0" w:color="000000"/>
+            </w:tcBorders>
+            <w:shd w:val="clear" w:color="auto" w:fill="auto"/>
+            <w:tcMar>
+              <w:top w:w="0" w:type="dxa"/>
+              <w:left w:w="108" w:type="dxa"/>
+              <w:bottom w:w="0" w:type="dxa"/>
+              <w:right w:w="108" w:type="dxa"/>
+            </w:tcMar>
+          </w:tcPr>
+          <w:p>
+            <w:pPr>
+              <w:pStyle w:val="Paragrafoelenco"/>
+              <w:numPr>
+                <w:ilvl w:val="0"/>
+                <w:numId w:val="2"/>
+              </w:numPr>
               <w:tabs>
                 <w:tab w:val="left" w:pos="1728"/>
               </w:tabs>
@@ -1440,11 +1451,18 @@
                 <w:szCs w:val="36"/>
               </w:rPr>
             </w:pPr>
-          </w:p>
-        </w:tc>
-        <w:tc>
-          <w:tcPr>
-            <w:tcW w:w="4248" w:type="dxa"/>
+            <w:r>
+              <w:rPr>
+                <w:sz w:val="36"/>
+                <w:szCs w:val="36"/>
+              </w:rPr>
+              <w:t>User Login</w:t>
+            </w:r>
+          </w:p>
+        </w:tc>
+        <w:tc>
+          <w:tcPr>
+            <w:tcW w:w="4242" w:type="dxa"/>
             <w:tcBorders>
               <w:top w:val="single" w:sz="4" w:space="0" w:color="000000"/>
               <w:left w:val="single" w:sz="4" w:space="0" w:color="000000"/>
@@ -1480,45 +1498,18 @@
                 <w:sz w:val="36"/>
                 <w:szCs w:val="36"/>
               </w:rPr>
-              <w:t>Check Registration</w:t>
+              <w:t>Login</w:t>
             </w:r>
           </w:p>
         </w:tc>
       </w:tr>
       <w:tr>
         <w:trPr>
-          <w:trHeight w:val="518"/>
+          <w:trHeight w:val="564"/>
         </w:trPr>
         <w:tc>
           <w:tcPr>
-            <w:tcW w:w="4248" w:type="dxa"/>
-            <w:tcBorders>
-              <w:top w:val="single" w:sz="4" w:space="0" w:color="000000"/>
-              <w:left w:val="single" w:sz="4" w:space="0" w:color="000000"/>
-              <w:bottom w:val="single" w:sz="4" w:space="0" w:color="000000"/>
-              <w:right w:val="single" w:sz="4" w:space="0" w:color="000000"/>
-            </w:tcBorders>
-            <w:shd w:val="clear" w:color="auto" w:fill="auto"/>
-            <w:tcMar>
-              <w:top w:w="0" w:type="dxa"/>
-              <w:left w:w="108" w:type="dxa"/>
-              <w:bottom w:w="0" w:type="dxa"/>
-              <w:right w:w="108" w:type="dxa"/>
-            </w:tcMar>
-          </w:tcPr>
-          <w:p>
-            <w:pPr>
-              <w:pStyle w:val="Paragrafoelenco"/>
-              <w:rPr>
-                <w:sz w:val="36"/>
-                <w:szCs w:val="36"/>
-              </w:rPr>
-            </w:pPr>
-          </w:p>
-        </w:tc>
-        <w:tc>
-          <w:tcPr>
-            <w:tcW w:w="4248" w:type="dxa"/>
+            <w:tcW w:w="4240" w:type="dxa"/>
             <w:tcBorders>
               <w:top w:val="single" w:sz="4" w:space="0" w:color="000000"/>
               <w:left w:val="single" w:sz="4" w:space="0" w:color="000000"/>
@@ -1540,9 +1531,46 @@
                 <w:ilvl w:val="0"/>
                 <w:numId w:val="2"/>
               </w:numPr>
+              <w:rPr>
+                <w:sz w:val="36"/>
+                <w:szCs w:val="36"/>
+              </w:rPr>
+            </w:pPr>
+            <w:r>
+              <w:rPr>
+                <w:sz w:val="36"/>
+                <w:szCs w:val="36"/>
+              </w:rPr>
+              <w:t>User Registration</w:t>
+            </w:r>
+          </w:p>
+        </w:tc>
+        <w:tc>
+          <w:tcPr>
+            <w:tcW w:w="4242" w:type="dxa"/>
+            <w:tcBorders>
+              <w:top w:val="single" w:sz="4" w:space="0" w:color="000000"/>
+              <w:left w:val="single" w:sz="4" w:space="0" w:color="000000"/>
+              <w:bottom w:val="single" w:sz="4" w:space="0" w:color="000000"/>
+              <w:right w:val="single" w:sz="4" w:space="0" w:color="000000"/>
+            </w:tcBorders>
+            <w:shd w:val="clear" w:color="auto" w:fill="auto"/>
+            <w:tcMar>
+              <w:top w:w="0" w:type="dxa"/>
+              <w:left w:w="108" w:type="dxa"/>
+              <w:bottom w:w="0" w:type="dxa"/>
+              <w:right w:w="108" w:type="dxa"/>
+            </w:tcMar>
+          </w:tcPr>
+          <w:p>
+            <w:pPr>
+              <w:pStyle w:val="Paragrafoelenco"/>
+              <w:numPr>
+                <w:ilvl w:val="0"/>
+                <w:numId w:val="2"/>
+              </w:numPr>
               <w:suppressAutoHyphens/>
               <w:autoSpaceDN w:val="0"/>
-              <w:contextualSpacing w:val="0"/>
               <w:textAlignment w:val="baseline"/>
               <w:rPr>
                 <w:sz w:val="36"/>
@@ -1554,81 +1582,7 @@
                 <w:sz w:val="36"/>
                 <w:szCs w:val="36"/>
               </w:rPr>
-              <w:t>Login Model</w:t>
-            </w:r>
-          </w:p>
-        </w:tc>
-      </w:tr>
-      <w:tr>
-        <w:trPr>
-          <w:trHeight w:val="518"/>
-        </w:trPr>
-        <w:tc>
-          <w:tcPr>
-            <w:tcW w:w="4248" w:type="dxa"/>
-            <w:tcBorders>
-              <w:top w:val="single" w:sz="4" w:space="0" w:color="000000"/>
-              <w:left w:val="single" w:sz="4" w:space="0" w:color="000000"/>
-              <w:bottom w:val="single" w:sz="4" w:space="0" w:color="000000"/>
-              <w:right w:val="single" w:sz="4" w:space="0" w:color="000000"/>
-            </w:tcBorders>
-            <w:shd w:val="clear" w:color="auto" w:fill="auto"/>
-            <w:tcMar>
-              <w:top w:w="0" w:type="dxa"/>
-              <w:left w:w="108" w:type="dxa"/>
-              <w:bottom w:w="0" w:type="dxa"/>
-              <w:right w:w="108" w:type="dxa"/>
-            </w:tcMar>
-          </w:tcPr>
-          <w:p>
-            <w:pPr>
-              <w:pStyle w:val="Paragrafoelenco"/>
-              <w:rPr>
-                <w:sz w:val="36"/>
-                <w:szCs w:val="36"/>
-              </w:rPr>
-            </w:pPr>
-          </w:p>
-        </w:tc>
-        <w:tc>
-          <w:tcPr>
-            <w:tcW w:w="4248" w:type="dxa"/>
-            <w:tcBorders>
-              <w:top w:val="single" w:sz="4" w:space="0" w:color="000000"/>
-              <w:left w:val="single" w:sz="4" w:space="0" w:color="000000"/>
-              <w:bottom w:val="single" w:sz="4" w:space="0" w:color="000000"/>
-              <w:right w:val="single" w:sz="4" w:space="0" w:color="000000"/>
-            </w:tcBorders>
-            <w:shd w:val="clear" w:color="auto" w:fill="auto"/>
-            <w:tcMar>
-              <w:top w:w="0" w:type="dxa"/>
-              <w:left w:w="108" w:type="dxa"/>
-              <w:bottom w:w="0" w:type="dxa"/>
-              <w:right w:w="108" w:type="dxa"/>
-            </w:tcMar>
-          </w:tcPr>
-          <w:p>
-            <w:pPr>
-              <w:pStyle w:val="Paragrafoelenco"/>
-              <w:numPr>
-                <w:ilvl w:val="0"/>
-                <w:numId w:val="2"/>
-              </w:numPr>
-              <w:suppressAutoHyphens/>
-              <w:autoSpaceDN w:val="0"/>
-              <w:contextualSpacing w:val="0"/>
-              <w:textAlignment w:val="baseline"/>
-              <w:rPr>
-                <w:sz w:val="36"/>
-                <w:szCs w:val="36"/>
-              </w:rPr>
-            </w:pPr>
-            <w:r>
-              <w:rPr>
-                <w:sz w:val="36"/>
-                <w:szCs w:val="36"/>
-              </w:rPr>
-              <w:t>Server</w:t>
+              <w:t>Purchase</w:t>
             </w:r>
           </w:p>
         </w:tc>
@@ -1683,7 +1637,7 @@
                 <w:sz w:val="56"/>
                 <w:szCs w:val="56"/>
               </w:rPr>
-              <w:t>Login Model</w:t>
+              <w:t>Login</w:t>
             </w:r>
           </w:p>
         </w:tc>
@@ -1789,6 +1743,66 @@
                 <w:ilvl w:val="0"/>
                 <w:numId w:val="2"/>
               </w:numPr>
+              <w:rPr>
+                <w:sz w:val="36"/>
+                <w:szCs w:val="36"/>
+              </w:rPr>
+            </w:pPr>
+            <w:r>
+              <w:rPr>
+                <w:sz w:val="36"/>
+                <w:szCs w:val="36"/>
+              </w:rPr>
+              <w:t>Login-Response</w:t>
+            </w:r>
+          </w:p>
+          <w:p>
+            <w:pPr>
+              <w:pStyle w:val="Paragrafoelenco"/>
+              <w:numPr>
+                <w:ilvl w:val="1"/>
+                <w:numId w:val="2"/>
+              </w:numPr>
+              <w:rPr>
+                <w:sz w:val="36"/>
+                <w:szCs w:val="36"/>
+              </w:rPr>
+            </w:pPr>
+            <w:r>
+              <w:rPr>
+                <w:sz w:val="36"/>
+                <w:szCs w:val="36"/>
+              </w:rPr>
+              <w:t>User</w:t>
+            </w:r>
+          </w:p>
+          <w:p>
+            <w:pPr>
+              <w:pStyle w:val="Paragrafoelenco"/>
+              <w:numPr>
+                <w:ilvl w:val="1"/>
+                <w:numId w:val="2"/>
+              </w:numPr>
+              <w:rPr>
+                <w:sz w:val="36"/>
+                <w:szCs w:val="36"/>
+              </w:rPr>
+            </w:pPr>
+            <w:r>
+              <w:rPr>
+                <w:sz w:val="36"/>
+                <w:szCs w:val="36"/>
+              </w:rPr>
+              <w:t>Token</w:t>
+            </w:r>
+          </w:p>
+          <w:p>
+            <w:pPr>
+              <w:pStyle w:val="Paragrafoelenco"/>
+              <w:numPr>
+                <w:ilvl w:val="1"/>
+                <w:numId w:val="2"/>
+              </w:numPr>
               <w:suppressAutoHyphens/>
               <w:autoSpaceDN w:val="0"/>
               <w:contextualSpacing w:val="0"/>
@@ -1803,14 +1817,32 @@
                 <w:sz w:val="36"/>
                 <w:szCs w:val="36"/>
               </w:rPr>
-              <w:t>Login-Response</w:t>
-            </w:r>
-          </w:p>
-          <w:p>
-            <w:pPr>
-              <w:pStyle w:val="Paragrafoelenco"/>
-              <w:numPr>
-                <w:ilvl w:val="1"/>
+              <w:t>message</w:t>
+            </w:r>
+          </w:p>
+        </w:tc>
+        <w:tc>
+          <w:tcPr>
+            <w:tcW w:w="4261" w:type="dxa"/>
+            <w:tcBorders>
+              <w:top w:val="single" w:sz="4" w:space="0" w:color="000000"/>
+              <w:left w:val="single" w:sz="4" w:space="0" w:color="000000"/>
+              <w:bottom w:val="single" w:sz="4" w:space="0" w:color="000000"/>
+              <w:right w:val="single" w:sz="4" w:space="0" w:color="000000"/>
+            </w:tcBorders>
+            <w:shd w:val="clear" w:color="auto" w:fill="auto"/>
+            <w:tcMar>
+              <w:top w:w="0" w:type="dxa"/>
+              <w:left w:w="108" w:type="dxa"/>
+              <w:bottom w:w="0" w:type="dxa"/>
+              <w:right w:w="108" w:type="dxa"/>
+            </w:tcMar>
+          </w:tcPr>
+          <w:p>
+            <w:pPr>
+              <w:pStyle w:val="Paragrafoelenco"/>
+              <w:numPr>
+                <w:ilvl w:val="0"/>
                 <w:numId w:val="2"/>
               </w:numPr>
               <w:suppressAutoHyphens/>
@@ -1828,96 +1860,6 @@
                 <w:szCs w:val="36"/>
               </w:rPr>
               <w:t>User</w:t>
-            </w:r>
-          </w:p>
-          <w:p>
-            <w:pPr>
-              <w:pStyle w:val="Paragrafoelenco"/>
-              <w:numPr>
-                <w:ilvl w:val="1"/>
-                <w:numId w:val="2"/>
-              </w:numPr>
-              <w:suppressAutoHyphens/>
-              <w:autoSpaceDN w:val="0"/>
-              <w:contextualSpacing w:val="0"/>
-              <w:textAlignment w:val="baseline"/>
-              <w:rPr>
-                <w:sz w:val="36"/>
-                <w:szCs w:val="36"/>
-              </w:rPr>
-            </w:pPr>
-            <w:r>
-              <w:rPr>
-                <w:sz w:val="36"/>
-                <w:szCs w:val="36"/>
-              </w:rPr>
-              <w:t>Token</w:t>
-            </w:r>
-          </w:p>
-          <w:p>
-            <w:pPr>
-              <w:pStyle w:val="Paragrafoelenco"/>
-              <w:numPr>
-                <w:ilvl w:val="1"/>
-                <w:numId w:val="2"/>
-              </w:numPr>
-              <w:suppressAutoHyphens/>
-              <w:autoSpaceDN w:val="0"/>
-              <w:contextualSpacing w:val="0"/>
-              <w:textAlignment w:val="baseline"/>
-              <w:rPr>
-                <w:sz w:val="36"/>
-                <w:szCs w:val="36"/>
-              </w:rPr>
-            </w:pPr>
-            <w:r>
-              <w:rPr>
-                <w:sz w:val="36"/>
-                <w:szCs w:val="36"/>
-              </w:rPr>
-              <w:t>message</w:t>
-            </w:r>
-          </w:p>
-        </w:tc>
-        <w:tc>
-          <w:tcPr>
-            <w:tcW w:w="4261" w:type="dxa"/>
-            <w:tcBorders>
-              <w:top w:val="single" w:sz="4" w:space="0" w:color="000000"/>
-              <w:left w:val="single" w:sz="4" w:space="0" w:color="000000"/>
-              <w:bottom w:val="single" w:sz="4" w:space="0" w:color="000000"/>
-              <w:right w:val="single" w:sz="4" w:space="0" w:color="000000"/>
-            </w:tcBorders>
-            <w:shd w:val="clear" w:color="auto" w:fill="auto"/>
-            <w:tcMar>
-              <w:top w:w="0" w:type="dxa"/>
-              <w:left w:w="108" w:type="dxa"/>
-              <w:bottom w:w="0" w:type="dxa"/>
-              <w:right w:w="108" w:type="dxa"/>
-            </w:tcMar>
-          </w:tcPr>
-          <w:p>
-            <w:pPr>
-              <w:pStyle w:val="Paragrafoelenco"/>
-              <w:numPr>
-                <w:ilvl w:val="0"/>
-                <w:numId w:val="2"/>
-              </w:numPr>
-              <w:suppressAutoHyphens/>
-              <w:autoSpaceDN w:val="0"/>
-              <w:contextualSpacing w:val="0"/>
-              <w:textAlignment w:val="baseline"/>
-              <w:rPr>
-                <w:sz w:val="36"/>
-                <w:szCs w:val="36"/>
-              </w:rPr>
-            </w:pPr>
-            <w:r>
-              <w:rPr>
-                <w:sz w:val="36"/>
-                <w:szCs w:val="36"/>
-              </w:rPr>
-              <w:t>User Model</w:t>
             </w:r>
           </w:p>
         </w:tc>
@@ -2044,12 +1986,1624 @@
           </w:tcPr>
           <w:p>
             <w:pPr>
-              <w:pStyle w:val="Paragrafoelenco"/>
-              <w:rPr>
-                <w:sz w:val="36"/>
-                <w:szCs w:val="36"/>
-              </w:rPr>
-            </w:pPr>
+              <w:rPr>
+                <w:sz w:val="36"/>
+                <w:szCs w:val="36"/>
+              </w:rPr>
+            </w:pPr>
+          </w:p>
+        </w:tc>
+      </w:tr>
+    </w:tbl>
+    <w:p/>
+    <w:tbl>
+      <w:tblPr>
+        <w:tblW w:w="8496" w:type="dxa"/>
+        <w:tblCellMar>
+          <w:left w:w="10" w:type="dxa"/>
+          <w:right w:w="10" w:type="dxa"/>
+        </w:tblCellMar>
+        <w:tblLook w:val="04A0" w:firstRow="1" w:lastRow="0" w:firstColumn="1" w:lastColumn="0" w:noHBand="0" w:noVBand="1"/>
+      </w:tblPr>
+      <w:tblGrid>
+        <w:gridCol w:w="4246"/>
+        <w:gridCol w:w="4250"/>
+      </w:tblGrid>
+      <w:tr>
+        <w:trPr>
+          <w:trHeight w:val="445"/>
+        </w:trPr>
+        <w:tc>
+          <w:tcPr>
+            <w:tcW w:w="8496" w:type="dxa"/>
+            <w:gridSpan w:val="2"/>
+            <w:tcBorders>
+              <w:top w:val="single" w:sz="4" w:space="0" w:color="000000"/>
+              <w:left w:val="single" w:sz="4" w:space="0" w:color="000000"/>
+              <w:bottom w:val="single" w:sz="4" w:space="0" w:color="000000"/>
+              <w:right w:val="single" w:sz="4" w:space="0" w:color="000000"/>
+            </w:tcBorders>
+            <w:shd w:val="clear" w:color="auto" w:fill="auto"/>
+            <w:tcMar>
+              <w:top w:w="0" w:type="dxa"/>
+              <w:left w:w="108" w:type="dxa"/>
+              <w:bottom w:w="0" w:type="dxa"/>
+              <w:right w:w="108" w:type="dxa"/>
+            </w:tcMar>
+          </w:tcPr>
+          <w:p>
+            <w:pPr>
+              <w:jc w:val="center"/>
+              <w:rPr>
+                <w:sz w:val="56"/>
+                <w:szCs w:val="56"/>
+              </w:rPr>
+            </w:pPr>
+            <w:r>
+              <w:rPr>
+                <w:sz w:val="56"/>
+                <w:szCs w:val="56"/>
+              </w:rPr>
+              <w:t>Purchase</w:t>
+            </w:r>
+          </w:p>
+        </w:tc>
+      </w:tr>
+      <w:tr>
+        <w:trPr>
+          <w:trHeight w:val="445"/>
+        </w:trPr>
+        <w:tc>
+          <w:tcPr>
+            <w:tcW w:w="4246" w:type="dxa"/>
+            <w:tcBorders>
+              <w:top w:val="single" w:sz="4" w:space="0" w:color="000000"/>
+              <w:left w:val="single" w:sz="4" w:space="0" w:color="000000"/>
+              <w:bottom w:val="single" w:sz="4" w:space="0" w:color="000000"/>
+              <w:right w:val="single" w:sz="4" w:space="0" w:color="000000"/>
+            </w:tcBorders>
+            <w:shd w:val="clear" w:color="auto" w:fill="auto"/>
+            <w:tcMar>
+              <w:top w:w="0" w:type="dxa"/>
+              <w:left w:w="108" w:type="dxa"/>
+              <w:bottom w:w="0" w:type="dxa"/>
+              <w:right w:w="108" w:type="dxa"/>
+            </w:tcMar>
+          </w:tcPr>
+          <w:p>
+            <w:pPr>
+              <w:jc w:val="center"/>
+              <w:rPr>
+                <w:sz w:val="40"/>
+                <w:szCs w:val="40"/>
+              </w:rPr>
+            </w:pPr>
+            <w:r>
+              <w:rPr>
+                <w:sz w:val="40"/>
+                <w:szCs w:val="40"/>
+              </w:rPr>
+              <w:t>Responsibilities</w:t>
+            </w:r>
+          </w:p>
+        </w:tc>
+        <w:tc>
+          <w:tcPr>
+            <w:tcW w:w="4249" w:type="dxa"/>
+            <w:tcBorders>
+              <w:top w:val="single" w:sz="4" w:space="0" w:color="000000"/>
+              <w:left w:val="single" w:sz="4" w:space="0" w:color="000000"/>
+              <w:bottom w:val="single" w:sz="4" w:space="0" w:color="000000"/>
+              <w:right w:val="single" w:sz="4" w:space="0" w:color="000000"/>
+            </w:tcBorders>
+            <w:shd w:val="clear" w:color="auto" w:fill="auto"/>
+            <w:tcMar>
+              <w:top w:w="0" w:type="dxa"/>
+              <w:left w:w="108" w:type="dxa"/>
+              <w:bottom w:w="0" w:type="dxa"/>
+              <w:right w:w="108" w:type="dxa"/>
+            </w:tcMar>
+          </w:tcPr>
+          <w:p>
+            <w:pPr>
+              <w:jc w:val="center"/>
+              <w:rPr>
+                <w:sz w:val="40"/>
+                <w:szCs w:val="40"/>
+              </w:rPr>
+            </w:pPr>
+            <w:r>
+              <w:rPr>
+                <w:sz w:val="40"/>
+                <w:szCs w:val="40"/>
+              </w:rPr>
+              <w:t>Collaborators</w:t>
+            </w:r>
+          </w:p>
+        </w:tc>
+      </w:tr>
+      <w:tr>
+        <w:trPr>
+          <w:trHeight w:val="466"/>
+        </w:trPr>
+        <w:tc>
+          <w:tcPr>
+            <w:tcW w:w="4246" w:type="dxa"/>
+            <w:tcBorders>
+              <w:top w:val="single" w:sz="4" w:space="0" w:color="000000"/>
+              <w:left w:val="single" w:sz="4" w:space="0" w:color="000000"/>
+              <w:bottom w:val="single" w:sz="4" w:space="0" w:color="000000"/>
+              <w:right w:val="single" w:sz="4" w:space="0" w:color="000000"/>
+            </w:tcBorders>
+            <w:shd w:val="clear" w:color="auto" w:fill="auto"/>
+            <w:tcMar>
+              <w:top w:w="0" w:type="dxa"/>
+              <w:left w:w="108" w:type="dxa"/>
+              <w:bottom w:w="0" w:type="dxa"/>
+              <w:right w:w="108" w:type="dxa"/>
+            </w:tcMar>
+          </w:tcPr>
+          <w:p>
+            <w:pPr>
+              <w:pStyle w:val="Paragrafoelenco"/>
+              <w:numPr>
+                <w:ilvl w:val="0"/>
+                <w:numId w:val="2"/>
+              </w:numPr>
+              <w:suppressAutoHyphens/>
+              <w:autoSpaceDN w:val="0"/>
+              <w:contextualSpacing w:val="0"/>
+              <w:textAlignment w:val="baseline"/>
+              <w:rPr>
+                <w:sz w:val="36"/>
+                <w:szCs w:val="36"/>
+              </w:rPr>
+            </w:pPr>
+            <w:r>
+              <w:rPr>
+                <w:sz w:val="36"/>
+                <w:szCs w:val="36"/>
+              </w:rPr>
+              <w:t>Wallet operation</w:t>
+            </w:r>
+            <w:r>
+              <w:rPr>
+                <w:sz w:val="36"/>
+                <w:szCs w:val="36"/>
+              </w:rPr>
+              <w:t>s</w:t>
+            </w:r>
+            <w:r>
+              <w:rPr>
+                <w:sz w:val="36"/>
+                <w:szCs w:val="36"/>
+              </w:rPr>
+              <w:t>:</w:t>
+            </w:r>
+          </w:p>
+          <w:p>
+            <w:pPr>
+              <w:pStyle w:val="Paragrafoelenco"/>
+              <w:numPr>
+                <w:ilvl w:val="1"/>
+                <w:numId w:val="2"/>
+              </w:numPr>
+              <w:suppressAutoHyphens/>
+              <w:autoSpaceDN w:val="0"/>
+              <w:contextualSpacing w:val="0"/>
+              <w:textAlignment w:val="baseline"/>
+              <w:rPr>
+                <w:sz w:val="28"/>
+                <w:szCs w:val="28"/>
+              </w:rPr>
+            </w:pPr>
+            <w:r>
+              <w:rPr>
+                <w:sz w:val="28"/>
+                <w:szCs w:val="28"/>
+              </w:rPr>
+              <w:t>Purchase</w:t>
+            </w:r>
+            <w:r>
+              <w:rPr>
+                <w:sz w:val="28"/>
+                <w:szCs w:val="28"/>
+              </w:rPr>
+              <w:t xml:space="preserve"> operation</w:t>
+            </w:r>
+          </w:p>
+          <w:p>
+            <w:pPr>
+              <w:pStyle w:val="Paragrafoelenco"/>
+              <w:numPr>
+                <w:ilvl w:val="1"/>
+                <w:numId w:val="2"/>
+              </w:numPr>
+              <w:suppressAutoHyphens/>
+              <w:autoSpaceDN w:val="0"/>
+              <w:contextualSpacing w:val="0"/>
+              <w:textAlignment w:val="baseline"/>
+              <w:rPr>
+                <w:sz w:val="28"/>
+                <w:szCs w:val="28"/>
+              </w:rPr>
+            </w:pPr>
+            <w:r>
+              <w:rPr>
+                <w:sz w:val="28"/>
+                <w:szCs w:val="28"/>
+              </w:rPr>
+              <w:t>Decreement buyer wallet</w:t>
+            </w:r>
+          </w:p>
+          <w:p>
+            <w:pPr>
+              <w:pStyle w:val="Paragrafoelenco"/>
+              <w:numPr>
+                <w:ilvl w:val="1"/>
+                <w:numId w:val="2"/>
+              </w:numPr>
+              <w:suppressAutoHyphens/>
+              <w:autoSpaceDN w:val="0"/>
+              <w:contextualSpacing w:val="0"/>
+              <w:textAlignment w:val="baseline"/>
+              <w:rPr>
+                <w:sz w:val="36"/>
+                <w:szCs w:val="36"/>
+              </w:rPr>
+            </w:pPr>
+            <w:r>
+              <w:rPr>
+                <w:sz w:val="28"/>
+                <w:szCs w:val="28"/>
+              </w:rPr>
+              <w:t>Increement seller wallet</w:t>
+            </w:r>
+          </w:p>
+          <w:p>
+            <w:pPr>
+              <w:pStyle w:val="Paragrafoelenco"/>
+              <w:numPr>
+                <w:ilvl w:val="1"/>
+                <w:numId w:val="2"/>
+              </w:numPr>
+              <w:suppressAutoHyphens/>
+              <w:autoSpaceDN w:val="0"/>
+              <w:contextualSpacing w:val="0"/>
+              <w:textAlignment w:val="baseline"/>
+              <w:rPr>
+                <w:sz w:val="36"/>
+                <w:szCs w:val="36"/>
+              </w:rPr>
+            </w:pPr>
+            <w:r>
+              <w:rPr>
+                <w:sz w:val="28"/>
+                <w:szCs w:val="28"/>
+              </w:rPr>
+              <w:t>Check for enough points</w:t>
+            </w:r>
+          </w:p>
+        </w:tc>
+        <w:tc>
+          <w:tcPr>
+            <w:tcW w:w="4249" w:type="dxa"/>
+            <w:tcBorders>
+              <w:top w:val="single" w:sz="4" w:space="0" w:color="000000"/>
+              <w:left w:val="single" w:sz="4" w:space="0" w:color="000000"/>
+              <w:bottom w:val="single" w:sz="4" w:space="0" w:color="000000"/>
+              <w:right w:val="single" w:sz="4" w:space="0" w:color="000000"/>
+            </w:tcBorders>
+            <w:shd w:val="clear" w:color="auto" w:fill="auto"/>
+            <w:tcMar>
+              <w:top w:w="0" w:type="dxa"/>
+              <w:left w:w="108" w:type="dxa"/>
+              <w:bottom w:w="0" w:type="dxa"/>
+              <w:right w:w="108" w:type="dxa"/>
+            </w:tcMar>
+          </w:tcPr>
+          <w:p>
+            <w:pPr>
+              <w:pStyle w:val="Paragrafoelenco"/>
+              <w:numPr>
+                <w:ilvl w:val="0"/>
+                <w:numId w:val="2"/>
+              </w:numPr>
+              <w:suppressAutoHyphens/>
+              <w:autoSpaceDN w:val="0"/>
+              <w:contextualSpacing w:val="0"/>
+              <w:textAlignment w:val="baseline"/>
+              <w:rPr>
+                <w:sz w:val="36"/>
+                <w:szCs w:val="36"/>
+              </w:rPr>
+            </w:pPr>
+            <w:r>
+              <w:rPr>
+                <w:sz w:val="36"/>
+                <w:szCs w:val="36"/>
+              </w:rPr>
+              <w:t>Product</w:t>
+            </w:r>
+          </w:p>
+        </w:tc>
+      </w:tr>
+      <w:tr>
+        <w:trPr>
+          <w:trHeight w:val="445"/>
+        </w:trPr>
+        <w:tc>
+          <w:tcPr>
+            <w:tcW w:w="4246" w:type="dxa"/>
+            <w:tcBorders>
+              <w:top w:val="single" w:sz="4" w:space="0" w:color="000000"/>
+              <w:left w:val="single" w:sz="4" w:space="0" w:color="000000"/>
+              <w:bottom w:val="single" w:sz="4" w:space="0" w:color="000000"/>
+              <w:right w:val="single" w:sz="4" w:space="0" w:color="000000"/>
+            </w:tcBorders>
+            <w:shd w:val="clear" w:color="auto" w:fill="auto"/>
+            <w:tcMar>
+              <w:top w:w="0" w:type="dxa"/>
+              <w:left w:w="108" w:type="dxa"/>
+              <w:bottom w:w="0" w:type="dxa"/>
+              <w:right w:w="108" w:type="dxa"/>
+            </w:tcMar>
+          </w:tcPr>
+          <w:p>
+            <w:pPr>
+              <w:pStyle w:val="Paragrafoelenco"/>
+              <w:numPr>
+                <w:ilvl w:val="0"/>
+                <w:numId w:val="2"/>
+              </w:numPr>
+              <w:suppressAutoHyphens/>
+              <w:autoSpaceDN w:val="0"/>
+              <w:contextualSpacing w:val="0"/>
+              <w:textAlignment w:val="baseline"/>
+              <w:rPr>
+                <w:sz w:val="36"/>
+                <w:szCs w:val="36"/>
+              </w:rPr>
+            </w:pPr>
+            <w:r>
+              <w:rPr>
+                <w:sz w:val="36"/>
+                <w:szCs w:val="36"/>
+              </w:rPr>
+              <w:t>Wallet attributes</w:t>
+            </w:r>
+          </w:p>
+        </w:tc>
+        <w:tc>
+          <w:tcPr>
+            <w:tcW w:w="4249" w:type="dxa"/>
+            <w:tcBorders>
+              <w:top w:val="single" w:sz="4" w:space="0" w:color="000000"/>
+              <w:left w:val="single" w:sz="4" w:space="0" w:color="000000"/>
+              <w:bottom w:val="single" w:sz="4" w:space="0" w:color="000000"/>
+              <w:right w:val="single" w:sz="4" w:space="0" w:color="000000"/>
+            </w:tcBorders>
+            <w:shd w:val="clear" w:color="auto" w:fill="auto"/>
+            <w:tcMar>
+              <w:top w:w="0" w:type="dxa"/>
+              <w:left w:w="108" w:type="dxa"/>
+              <w:bottom w:w="0" w:type="dxa"/>
+              <w:right w:w="108" w:type="dxa"/>
+            </w:tcMar>
+          </w:tcPr>
+          <w:p>
+            <w:pPr>
+              <w:pStyle w:val="Paragrafoelenco"/>
+              <w:numPr>
+                <w:ilvl w:val="0"/>
+                <w:numId w:val="2"/>
+              </w:numPr>
+              <w:suppressAutoHyphens/>
+              <w:autoSpaceDN w:val="0"/>
+              <w:contextualSpacing w:val="0"/>
+              <w:textAlignment w:val="baseline"/>
+              <w:rPr>
+                <w:sz w:val="36"/>
+                <w:szCs w:val="36"/>
+              </w:rPr>
+            </w:pPr>
+            <w:r>
+              <w:rPr>
+                <w:sz w:val="36"/>
+                <w:szCs w:val="36"/>
+              </w:rPr>
+              <w:t>User</w:t>
+            </w:r>
+          </w:p>
+        </w:tc>
+      </w:tr>
+    </w:tbl>
+    <w:p/>
+    <w:p/>
+    <w:p>
+      <w:bookmarkStart w:id="0" w:name="_GoBack"/>
+      <w:bookmarkEnd w:id="0"/>
+    </w:p>
+    <w:tbl>
+      <w:tblPr>
+        <w:tblW w:w="8497" w:type="dxa"/>
+        <w:tblCellMar>
+          <w:left w:w="10" w:type="dxa"/>
+          <w:right w:w="10" w:type="dxa"/>
+        </w:tblCellMar>
+        <w:tblLook w:val="04A0" w:firstRow="1" w:lastRow="0" w:firstColumn="1" w:lastColumn="0" w:noHBand="0" w:noVBand="1"/>
+      </w:tblPr>
+      <w:tblGrid>
+        <w:gridCol w:w="4248"/>
+        <w:gridCol w:w="4249"/>
+      </w:tblGrid>
+      <w:tr>
+        <w:trPr>
+          <w:trHeight w:val="518"/>
+        </w:trPr>
+        <w:tc>
+          <w:tcPr>
+            <w:tcW w:w="8497" w:type="dxa"/>
+            <w:gridSpan w:val="2"/>
+            <w:tcBorders>
+              <w:top w:val="single" w:sz="4" w:space="0" w:color="000000"/>
+              <w:left w:val="single" w:sz="4" w:space="0" w:color="000000"/>
+              <w:bottom w:val="single" w:sz="4" w:space="0" w:color="000000"/>
+              <w:right w:val="single" w:sz="4" w:space="0" w:color="000000"/>
+            </w:tcBorders>
+            <w:shd w:val="clear" w:color="auto" w:fill="auto"/>
+            <w:tcMar>
+              <w:top w:w="0" w:type="dxa"/>
+              <w:left w:w="108" w:type="dxa"/>
+              <w:bottom w:w="0" w:type="dxa"/>
+              <w:right w:w="108" w:type="dxa"/>
+            </w:tcMar>
+          </w:tcPr>
+          <w:p>
+            <w:pPr>
+              <w:jc w:val="center"/>
+              <w:rPr>
+                <w:sz w:val="56"/>
+                <w:szCs w:val="56"/>
+              </w:rPr>
+            </w:pPr>
+            <w:r>
+              <w:rPr>
+                <w:sz w:val="56"/>
+                <w:szCs w:val="56"/>
+              </w:rPr>
+              <w:lastRenderedPageBreak/>
+              <w:t>Product</w:t>
+            </w:r>
+          </w:p>
+        </w:tc>
+      </w:tr>
+      <w:tr>
+        <w:trPr>
+          <w:trHeight w:val="518"/>
+        </w:trPr>
+        <w:tc>
+          <w:tcPr>
+            <w:tcW w:w="4248" w:type="dxa"/>
+            <w:tcBorders>
+              <w:top w:val="single" w:sz="4" w:space="0" w:color="000000"/>
+              <w:left w:val="single" w:sz="4" w:space="0" w:color="000000"/>
+              <w:bottom w:val="single" w:sz="4" w:space="0" w:color="000000"/>
+              <w:right w:val="single" w:sz="4" w:space="0" w:color="000000"/>
+            </w:tcBorders>
+            <w:shd w:val="clear" w:color="auto" w:fill="auto"/>
+            <w:tcMar>
+              <w:top w:w="0" w:type="dxa"/>
+              <w:left w:w="108" w:type="dxa"/>
+              <w:bottom w:w="0" w:type="dxa"/>
+              <w:right w:w="108" w:type="dxa"/>
+            </w:tcMar>
+          </w:tcPr>
+          <w:p>
+            <w:pPr>
+              <w:jc w:val="center"/>
+              <w:rPr>
+                <w:sz w:val="40"/>
+                <w:szCs w:val="40"/>
+              </w:rPr>
+            </w:pPr>
+            <w:r>
+              <w:rPr>
+                <w:sz w:val="40"/>
+                <w:szCs w:val="40"/>
+              </w:rPr>
+              <w:t>Responsibilities</w:t>
+            </w:r>
+          </w:p>
+        </w:tc>
+        <w:tc>
+          <w:tcPr>
+            <w:tcW w:w="4248" w:type="dxa"/>
+            <w:tcBorders>
+              <w:top w:val="single" w:sz="4" w:space="0" w:color="000000"/>
+              <w:left w:val="single" w:sz="4" w:space="0" w:color="000000"/>
+              <w:bottom w:val="single" w:sz="4" w:space="0" w:color="000000"/>
+              <w:right w:val="single" w:sz="4" w:space="0" w:color="000000"/>
+            </w:tcBorders>
+            <w:shd w:val="clear" w:color="auto" w:fill="auto"/>
+            <w:tcMar>
+              <w:top w:w="0" w:type="dxa"/>
+              <w:left w:w="108" w:type="dxa"/>
+              <w:bottom w:w="0" w:type="dxa"/>
+              <w:right w:w="108" w:type="dxa"/>
+            </w:tcMar>
+          </w:tcPr>
+          <w:p>
+            <w:pPr>
+              <w:jc w:val="center"/>
+              <w:rPr>
+                <w:sz w:val="40"/>
+                <w:szCs w:val="40"/>
+              </w:rPr>
+            </w:pPr>
+            <w:r>
+              <w:rPr>
+                <w:sz w:val="40"/>
+                <w:szCs w:val="40"/>
+              </w:rPr>
+              <w:t>Collaborators</w:t>
+            </w:r>
+          </w:p>
+        </w:tc>
+      </w:tr>
+      <w:tr>
+        <w:trPr>
+          <w:trHeight w:val="542"/>
+        </w:trPr>
+        <w:tc>
+          <w:tcPr>
+            <w:tcW w:w="4248" w:type="dxa"/>
+            <w:tcBorders>
+              <w:top w:val="single" w:sz="4" w:space="0" w:color="000000"/>
+              <w:left w:val="single" w:sz="4" w:space="0" w:color="000000"/>
+              <w:bottom w:val="single" w:sz="4" w:space="0" w:color="000000"/>
+              <w:right w:val="single" w:sz="4" w:space="0" w:color="000000"/>
+            </w:tcBorders>
+            <w:shd w:val="clear" w:color="auto" w:fill="auto"/>
+            <w:tcMar>
+              <w:top w:w="0" w:type="dxa"/>
+              <w:left w:w="108" w:type="dxa"/>
+              <w:bottom w:w="0" w:type="dxa"/>
+              <w:right w:w="108" w:type="dxa"/>
+            </w:tcMar>
+          </w:tcPr>
+          <w:p>
+            <w:pPr>
+              <w:pStyle w:val="Paragrafoelenco"/>
+              <w:numPr>
+                <w:ilvl w:val="0"/>
+                <w:numId w:val="2"/>
+              </w:numPr>
+              <w:suppressAutoHyphens/>
+              <w:autoSpaceDN w:val="0"/>
+              <w:contextualSpacing w:val="0"/>
+              <w:textAlignment w:val="baseline"/>
+              <w:rPr>
+                <w:sz w:val="36"/>
+                <w:szCs w:val="36"/>
+              </w:rPr>
+            </w:pPr>
+            <w:r>
+              <w:rPr>
+                <w:sz w:val="36"/>
+                <w:szCs w:val="36"/>
+              </w:rPr>
+              <w:t>Product Attributes</w:t>
+            </w:r>
+          </w:p>
+        </w:tc>
+        <w:tc>
+          <w:tcPr>
+            <w:tcW w:w="4248" w:type="dxa"/>
+            <w:tcBorders>
+              <w:top w:val="single" w:sz="4" w:space="0" w:color="000000"/>
+              <w:left w:val="single" w:sz="4" w:space="0" w:color="000000"/>
+              <w:bottom w:val="single" w:sz="4" w:space="0" w:color="000000"/>
+              <w:right w:val="single" w:sz="4" w:space="0" w:color="000000"/>
+            </w:tcBorders>
+            <w:shd w:val="clear" w:color="auto" w:fill="auto"/>
+            <w:tcMar>
+              <w:top w:w="0" w:type="dxa"/>
+              <w:left w:w="108" w:type="dxa"/>
+              <w:bottom w:w="0" w:type="dxa"/>
+              <w:right w:w="108" w:type="dxa"/>
+            </w:tcMar>
+          </w:tcPr>
+          <w:p>
+            <w:pPr>
+              <w:pStyle w:val="Paragrafoelenco"/>
+              <w:numPr>
+                <w:ilvl w:val="0"/>
+                <w:numId w:val="2"/>
+              </w:numPr>
+              <w:suppressAutoHyphens/>
+              <w:autoSpaceDN w:val="0"/>
+              <w:contextualSpacing w:val="0"/>
+              <w:textAlignment w:val="baseline"/>
+              <w:rPr>
+                <w:sz w:val="36"/>
+                <w:szCs w:val="36"/>
+              </w:rPr>
+            </w:pPr>
+            <w:r>
+              <w:rPr>
+                <w:sz w:val="36"/>
+                <w:szCs w:val="36"/>
+              </w:rPr>
+              <w:t>User</w:t>
+            </w:r>
+          </w:p>
+        </w:tc>
+      </w:tr>
+      <w:tr>
+        <w:trPr>
+          <w:trHeight w:val="518"/>
+        </w:trPr>
+        <w:tc>
+          <w:tcPr>
+            <w:tcW w:w="4248" w:type="dxa"/>
+            <w:tcBorders>
+              <w:top w:val="single" w:sz="4" w:space="0" w:color="000000"/>
+              <w:left w:val="single" w:sz="4" w:space="0" w:color="000000"/>
+              <w:bottom w:val="single" w:sz="4" w:space="0" w:color="000000"/>
+              <w:right w:val="single" w:sz="4" w:space="0" w:color="000000"/>
+            </w:tcBorders>
+            <w:shd w:val="clear" w:color="auto" w:fill="auto"/>
+            <w:tcMar>
+              <w:top w:w="0" w:type="dxa"/>
+              <w:left w:w="108" w:type="dxa"/>
+              <w:bottom w:w="0" w:type="dxa"/>
+              <w:right w:w="108" w:type="dxa"/>
+            </w:tcMar>
+          </w:tcPr>
+          <w:p>
+            <w:pPr>
+              <w:pStyle w:val="Paragrafoelenco"/>
+              <w:numPr>
+                <w:ilvl w:val="0"/>
+                <w:numId w:val="2"/>
+              </w:numPr>
+              <w:suppressAutoHyphens/>
+              <w:autoSpaceDN w:val="0"/>
+              <w:contextualSpacing w:val="0"/>
+              <w:textAlignment w:val="baseline"/>
+              <w:rPr>
+                <w:sz w:val="36"/>
+                <w:szCs w:val="36"/>
+              </w:rPr>
+            </w:pPr>
+            <w:r>
+              <w:rPr>
+                <w:sz w:val="36"/>
+                <w:szCs w:val="36"/>
+              </w:rPr>
+              <w:t>Add Product</w:t>
+            </w:r>
+          </w:p>
+        </w:tc>
+        <w:tc>
+          <w:tcPr>
+            <w:tcW w:w="4248" w:type="dxa"/>
+            <w:tcBorders>
+              <w:top w:val="single" w:sz="4" w:space="0" w:color="000000"/>
+              <w:left w:val="single" w:sz="4" w:space="0" w:color="000000"/>
+              <w:bottom w:val="single" w:sz="4" w:space="0" w:color="000000"/>
+              <w:right w:val="single" w:sz="4" w:space="0" w:color="000000"/>
+            </w:tcBorders>
+            <w:shd w:val="clear" w:color="auto" w:fill="auto"/>
+            <w:tcMar>
+              <w:top w:w="0" w:type="dxa"/>
+              <w:left w:w="108" w:type="dxa"/>
+              <w:bottom w:w="0" w:type="dxa"/>
+              <w:right w:w="108" w:type="dxa"/>
+            </w:tcMar>
+          </w:tcPr>
+          <w:p>
+            <w:pPr>
+              <w:pStyle w:val="Paragrafoelenco"/>
+              <w:numPr>
+                <w:ilvl w:val="0"/>
+                <w:numId w:val="2"/>
+              </w:numPr>
+              <w:suppressAutoHyphens/>
+              <w:autoSpaceDN w:val="0"/>
+              <w:contextualSpacing w:val="0"/>
+              <w:textAlignment w:val="baseline"/>
+              <w:rPr>
+                <w:sz w:val="36"/>
+                <w:szCs w:val="36"/>
+              </w:rPr>
+            </w:pPr>
+            <w:r>
+              <w:rPr>
+                <w:sz w:val="36"/>
+                <w:szCs w:val="36"/>
+              </w:rPr>
+              <w:t>Purchase</w:t>
+            </w:r>
+          </w:p>
+        </w:tc>
+      </w:tr>
+      <w:tr>
+        <w:trPr>
+          <w:trHeight w:val="518"/>
+        </w:trPr>
+        <w:tc>
+          <w:tcPr>
+            <w:tcW w:w="4248" w:type="dxa"/>
+            <w:tcBorders>
+              <w:top w:val="single" w:sz="4" w:space="0" w:color="000000"/>
+              <w:left w:val="single" w:sz="4" w:space="0" w:color="000000"/>
+              <w:bottom w:val="single" w:sz="4" w:space="0" w:color="000000"/>
+              <w:right w:val="single" w:sz="4" w:space="0" w:color="000000"/>
+            </w:tcBorders>
+            <w:shd w:val="clear" w:color="auto" w:fill="auto"/>
+            <w:tcMar>
+              <w:top w:w="0" w:type="dxa"/>
+              <w:left w:w="108" w:type="dxa"/>
+              <w:bottom w:w="0" w:type="dxa"/>
+              <w:right w:w="108" w:type="dxa"/>
+            </w:tcMar>
+          </w:tcPr>
+          <w:p>
+            <w:pPr>
+              <w:pStyle w:val="Paragrafoelenco"/>
+              <w:numPr>
+                <w:ilvl w:val="0"/>
+                <w:numId w:val="2"/>
+              </w:numPr>
+              <w:suppressAutoHyphens/>
+              <w:autoSpaceDN w:val="0"/>
+              <w:contextualSpacing w:val="0"/>
+              <w:textAlignment w:val="baseline"/>
+              <w:rPr>
+                <w:sz w:val="36"/>
+                <w:szCs w:val="36"/>
+              </w:rPr>
+            </w:pPr>
+            <w:r>
+              <w:rPr>
+                <w:sz w:val="36"/>
+                <w:szCs w:val="36"/>
+              </w:rPr>
+              <w:t>Remove Product</w:t>
+            </w:r>
+          </w:p>
+        </w:tc>
+        <w:tc>
+          <w:tcPr>
+            <w:tcW w:w="4248" w:type="dxa"/>
+            <w:tcBorders>
+              <w:top w:val="single" w:sz="4" w:space="0" w:color="000000"/>
+              <w:left w:val="single" w:sz="4" w:space="0" w:color="000000"/>
+              <w:bottom w:val="single" w:sz="4" w:space="0" w:color="000000"/>
+              <w:right w:val="single" w:sz="4" w:space="0" w:color="000000"/>
+            </w:tcBorders>
+            <w:shd w:val="clear" w:color="auto" w:fill="auto"/>
+            <w:tcMar>
+              <w:top w:w="0" w:type="dxa"/>
+              <w:left w:w="108" w:type="dxa"/>
+              <w:bottom w:w="0" w:type="dxa"/>
+              <w:right w:w="108" w:type="dxa"/>
+            </w:tcMar>
+          </w:tcPr>
+          <w:p>
+            <w:pPr>
+              <w:pStyle w:val="Paragrafoelenco"/>
+              <w:numPr>
+                <w:ilvl w:val="0"/>
+                <w:numId w:val="2"/>
+              </w:numPr>
+              <w:suppressAutoHyphens/>
+              <w:autoSpaceDN w:val="0"/>
+              <w:textAlignment w:val="baseline"/>
+              <w:rPr>
+                <w:sz w:val="36"/>
+                <w:szCs w:val="36"/>
+              </w:rPr>
+            </w:pPr>
+            <w:r>
+              <w:rPr>
+                <w:sz w:val="36"/>
+                <w:szCs w:val="36"/>
+              </w:rPr>
+              <w:t>Catalog</w:t>
+            </w:r>
+          </w:p>
+        </w:tc>
+      </w:tr>
+      <w:tr>
+        <w:trPr>
+          <w:trHeight w:val="518"/>
+        </w:trPr>
+        <w:tc>
+          <w:tcPr>
+            <w:tcW w:w="4248" w:type="dxa"/>
+            <w:tcBorders>
+              <w:top w:val="single" w:sz="4" w:space="0" w:color="000000"/>
+              <w:left w:val="single" w:sz="4" w:space="0" w:color="000000"/>
+              <w:bottom w:val="single" w:sz="4" w:space="0" w:color="000000"/>
+              <w:right w:val="single" w:sz="4" w:space="0" w:color="000000"/>
+            </w:tcBorders>
+            <w:shd w:val="clear" w:color="auto" w:fill="auto"/>
+            <w:tcMar>
+              <w:top w:w="0" w:type="dxa"/>
+              <w:left w:w="108" w:type="dxa"/>
+              <w:bottom w:w="0" w:type="dxa"/>
+              <w:right w:w="108" w:type="dxa"/>
+            </w:tcMar>
+          </w:tcPr>
+          <w:p>
+            <w:pPr>
+              <w:pStyle w:val="Paragrafoelenco"/>
+              <w:numPr>
+                <w:ilvl w:val="0"/>
+                <w:numId w:val="2"/>
+              </w:numPr>
+              <w:suppressAutoHyphens/>
+              <w:autoSpaceDN w:val="0"/>
+              <w:contextualSpacing w:val="0"/>
+              <w:textAlignment w:val="baseline"/>
+              <w:rPr>
+                <w:sz w:val="36"/>
+                <w:szCs w:val="36"/>
+              </w:rPr>
+            </w:pPr>
+            <w:r>
+              <w:rPr>
+                <w:sz w:val="36"/>
+                <w:szCs w:val="36"/>
+              </w:rPr>
+              <w:t>Edit Porduct</w:t>
+            </w:r>
+          </w:p>
+        </w:tc>
+        <w:tc>
+          <w:tcPr>
+            <w:tcW w:w="4248" w:type="dxa"/>
+            <w:tcBorders>
+              <w:top w:val="single" w:sz="4" w:space="0" w:color="000000"/>
+              <w:left w:val="single" w:sz="4" w:space="0" w:color="000000"/>
+              <w:bottom w:val="single" w:sz="4" w:space="0" w:color="000000"/>
+              <w:right w:val="single" w:sz="4" w:space="0" w:color="000000"/>
+            </w:tcBorders>
+            <w:shd w:val="clear" w:color="auto" w:fill="auto"/>
+            <w:tcMar>
+              <w:top w:w="0" w:type="dxa"/>
+              <w:left w:w="108" w:type="dxa"/>
+              <w:bottom w:w="0" w:type="dxa"/>
+              <w:right w:w="108" w:type="dxa"/>
+            </w:tcMar>
+          </w:tcPr>
+          <w:p>
+            <w:pPr>
+              <w:pStyle w:val="Paragrafoelenco"/>
+              <w:numPr>
+                <w:ilvl w:val="0"/>
+                <w:numId w:val="2"/>
+              </w:numPr>
+              <w:suppressAutoHyphens/>
+              <w:autoSpaceDN w:val="0"/>
+              <w:textAlignment w:val="baseline"/>
+              <w:rPr>
+                <w:sz w:val="36"/>
+                <w:szCs w:val="36"/>
+              </w:rPr>
+            </w:pPr>
+            <w:r>
+              <w:rPr>
+                <w:sz w:val="36"/>
+                <w:szCs w:val="36"/>
+              </w:rPr>
+              <w:t>Admin</w:t>
+            </w:r>
+          </w:p>
+        </w:tc>
+      </w:tr>
+    </w:tbl>
+    <w:p/>
+    <w:tbl>
+      <w:tblPr>
+        <w:tblW w:w="8559" w:type="dxa"/>
+        <w:tblCellMar>
+          <w:left w:w="10" w:type="dxa"/>
+          <w:right w:w="10" w:type="dxa"/>
+        </w:tblCellMar>
+        <w:tblLook w:val="04A0" w:firstRow="1" w:lastRow="0" w:firstColumn="1" w:lastColumn="0" w:noHBand="0" w:noVBand="1"/>
+      </w:tblPr>
+      <w:tblGrid>
+        <w:gridCol w:w="4279"/>
+        <w:gridCol w:w="4280"/>
+      </w:tblGrid>
+      <w:tr>
+        <w:trPr>
+          <w:trHeight w:val="518"/>
+        </w:trPr>
+        <w:tc>
+          <w:tcPr>
+            <w:tcW w:w="8559" w:type="dxa"/>
+            <w:gridSpan w:val="2"/>
+            <w:tcBorders>
+              <w:top w:val="single" w:sz="4" w:space="0" w:color="000000"/>
+              <w:left w:val="single" w:sz="4" w:space="0" w:color="000000"/>
+              <w:bottom w:val="single" w:sz="4" w:space="0" w:color="000000"/>
+              <w:right w:val="single" w:sz="4" w:space="0" w:color="000000"/>
+            </w:tcBorders>
+            <w:shd w:val="clear" w:color="auto" w:fill="auto"/>
+            <w:tcMar>
+              <w:top w:w="0" w:type="dxa"/>
+              <w:left w:w="108" w:type="dxa"/>
+              <w:bottom w:w="0" w:type="dxa"/>
+              <w:right w:w="108" w:type="dxa"/>
+            </w:tcMar>
+          </w:tcPr>
+          <w:p>
+            <w:pPr>
+              <w:jc w:val="center"/>
+              <w:rPr>
+                <w:sz w:val="56"/>
+                <w:szCs w:val="56"/>
+              </w:rPr>
+            </w:pPr>
+            <w:r>
+              <w:rPr>
+                <w:sz w:val="56"/>
+                <w:szCs w:val="56"/>
+              </w:rPr>
+              <w:t>Admin</w:t>
+            </w:r>
+          </w:p>
+        </w:tc>
+      </w:tr>
+      <w:tr>
+        <w:trPr>
+          <w:trHeight w:val="518"/>
+        </w:trPr>
+        <w:tc>
+          <w:tcPr>
+            <w:tcW w:w="4279" w:type="dxa"/>
+            <w:tcBorders>
+              <w:top w:val="single" w:sz="4" w:space="0" w:color="000000"/>
+              <w:left w:val="single" w:sz="4" w:space="0" w:color="000000"/>
+              <w:bottom w:val="single" w:sz="4" w:space="0" w:color="000000"/>
+              <w:right w:val="single" w:sz="4" w:space="0" w:color="000000"/>
+            </w:tcBorders>
+            <w:shd w:val="clear" w:color="auto" w:fill="auto"/>
+            <w:tcMar>
+              <w:top w:w="0" w:type="dxa"/>
+              <w:left w:w="108" w:type="dxa"/>
+              <w:bottom w:w="0" w:type="dxa"/>
+              <w:right w:w="108" w:type="dxa"/>
+            </w:tcMar>
+          </w:tcPr>
+          <w:p>
+            <w:pPr>
+              <w:jc w:val="center"/>
+              <w:rPr>
+                <w:sz w:val="40"/>
+                <w:szCs w:val="40"/>
+              </w:rPr>
+            </w:pPr>
+            <w:r>
+              <w:rPr>
+                <w:sz w:val="40"/>
+                <w:szCs w:val="40"/>
+              </w:rPr>
+              <w:t>Responsibilities</w:t>
+            </w:r>
+          </w:p>
+        </w:tc>
+        <w:tc>
+          <w:tcPr>
+            <w:tcW w:w="4280" w:type="dxa"/>
+            <w:tcBorders>
+              <w:top w:val="single" w:sz="4" w:space="0" w:color="000000"/>
+              <w:left w:val="single" w:sz="4" w:space="0" w:color="000000"/>
+              <w:bottom w:val="single" w:sz="4" w:space="0" w:color="000000"/>
+              <w:right w:val="single" w:sz="4" w:space="0" w:color="000000"/>
+            </w:tcBorders>
+            <w:shd w:val="clear" w:color="auto" w:fill="auto"/>
+            <w:tcMar>
+              <w:top w:w="0" w:type="dxa"/>
+              <w:left w:w="108" w:type="dxa"/>
+              <w:bottom w:w="0" w:type="dxa"/>
+              <w:right w:w="108" w:type="dxa"/>
+            </w:tcMar>
+          </w:tcPr>
+          <w:p>
+            <w:pPr>
+              <w:jc w:val="center"/>
+              <w:rPr>
+                <w:sz w:val="40"/>
+                <w:szCs w:val="40"/>
+              </w:rPr>
+            </w:pPr>
+            <w:r>
+              <w:rPr>
+                <w:sz w:val="40"/>
+                <w:szCs w:val="40"/>
+              </w:rPr>
+              <w:t>Collaborators</w:t>
+            </w:r>
+          </w:p>
+        </w:tc>
+      </w:tr>
+      <w:tr>
+        <w:trPr>
+          <w:trHeight w:val="542"/>
+        </w:trPr>
+        <w:tc>
+          <w:tcPr>
+            <w:tcW w:w="4279" w:type="dxa"/>
+            <w:tcBorders>
+              <w:top w:val="single" w:sz="4" w:space="0" w:color="000000"/>
+              <w:left w:val="single" w:sz="4" w:space="0" w:color="000000"/>
+              <w:bottom w:val="single" w:sz="4" w:space="0" w:color="000000"/>
+              <w:right w:val="single" w:sz="4" w:space="0" w:color="000000"/>
+            </w:tcBorders>
+            <w:shd w:val="clear" w:color="auto" w:fill="auto"/>
+            <w:tcMar>
+              <w:top w:w="0" w:type="dxa"/>
+              <w:left w:w="108" w:type="dxa"/>
+              <w:bottom w:w="0" w:type="dxa"/>
+              <w:right w:w="108" w:type="dxa"/>
+            </w:tcMar>
+          </w:tcPr>
+          <w:p>
+            <w:pPr>
+              <w:pStyle w:val="Paragrafoelenco"/>
+              <w:numPr>
+                <w:ilvl w:val="0"/>
+                <w:numId w:val="2"/>
+              </w:numPr>
+              <w:suppressAutoHyphens/>
+              <w:autoSpaceDN w:val="0"/>
+              <w:contextualSpacing w:val="0"/>
+              <w:textAlignment w:val="baseline"/>
+              <w:rPr>
+                <w:sz w:val="36"/>
+                <w:szCs w:val="36"/>
+              </w:rPr>
+            </w:pPr>
+            <w:r>
+              <w:rPr>
+                <w:sz w:val="36"/>
+                <w:szCs w:val="36"/>
+              </w:rPr>
+              <w:t>Admin Attributes</w:t>
+            </w:r>
+          </w:p>
+        </w:tc>
+        <w:tc>
+          <w:tcPr>
+            <w:tcW w:w="4280" w:type="dxa"/>
+            <w:tcBorders>
+              <w:top w:val="single" w:sz="4" w:space="0" w:color="000000"/>
+              <w:left w:val="single" w:sz="4" w:space="0" w:color="000000"/>
+              <w:bottom w:val="single" w:sz="4" w:space="0" w:color="000000"/>
+              <w:right w:val="single" w:sz="4" w:space="0" w:color="000000"/>
+            </w:tcBorders>
+            <w:shd w:val="clear" w:color="auto" w:fill="auto"/>
+            <w:tcMar>
+              <w:top w:w="0" w:type="dxa"/>
+              <w:left w:w="108" w:type="dxa"/>
+              <w:bottom w:w="0" w:type="dxa"/>
+              <w:right w:w="108" w:type="dxa"/>
+            </w:tcMar>
+          </w:tcPr>
+          <w:p>
+            <w:pPr>
+              <w:pStyle w:val="Paragrafoelenco"/>
+              <w:numPr>
+                <w:ilvl w:val="0"/>
+                <w:numId w:val="2"/>
+              </w:numPr>
+              <w:suppressAutoHyphens/>
+              <w:autoSpaceDN w:val="0"/>
+              <w:contextualSpacing w:val="0"/>
+              <w:textAlignment w:val="baseline"/>
+              <w:rPr>
+                <w:sz w:val="36"/>
+                <w:szCs w:val="36"/>
+              </w:rPr>
+            </w:pPr>
+            <w:r>
+              <w:rPr>
+                <w:sz w:val="36"/>
+                <w:szCs w:val="36"/>
+              </w:rPr>
+              <w:t>Admin (frontend)</w:t>
+            </w:r>
+          </w:p>
+        </w:tc>
+      </w:tr>
+      <w:tr>
+        <w:trPr>
+          <w:trHeight w:val="518"/>
+        </w:trPr>
+        <w:tc>
+          <w:tcPr>
+            <w:tcW w:w="4279" w:type="dxa"/>
+            <w:tcBorders>
+              <w:top w:val="single" w:sz="4" w:space="0" w:color="000000"/>
+              <w:left w:val="single" w:sz="4" w:space="0" w:color="000000"/>
+              <w:bottom w:val="single" w:sz="4" w:space="0" w:color="000000"/>
+              <w:right w:val="single" w:sz="4" w:space="0" w:color="000000"/>
+            </w:tcBorders>
+            <w:shd w:val="clear" w:color="auto" w:fill="auto"/>
+            <w:tcMar>
+              <w:top w:w="0" w:type="dxa"/>
+              <w:left w:w="108" w:type="dxa"/>
+              <w:bottom w:w="0" w:type="dxa"/>
+              <w:right w:w="108" w:type="dxa"/>
+            </w:tcMar>
+          </w:tcPr>
+          <w:p>
+            <w:pPr>
+              <w:pStyle w:val="Paragrafoelenco"/>
+              <w:numPr>
+                <w:ilvl w:val="0"/>
+                <w:numId w:val="2"/>
+              </w:numPr>
+              <w:suppressAutoHyphens/>
+              <w:autoSpaceDN w:val="0"/>
+              <w:contextualSpacing w:val="0"/>
+              <w:textAlignment w:val="baseline"/>
+              <w:rPr>
+                <w:sz w:val="36"/>
+                <w:szCs w:val="36"/>
+              </w:rPr>
+            </w:pPr>
+            <w:r>
+              <w:rPr>
+                <w:sz w:val="36"/>
+                <w:szCs w:val="36"/>
+              </w:rPr>
+              <w:t>Approval Products</w:t>
+            </w:r>
+          </w:p>
+        </w:tc>
+        <w:tc>
+          <w:tcPr>
+            <w:tcW w:w="4280" w:type="dxa"/>
+            <w:tcBorders>
+              <w:top w:val="single" w:sz="4" w:space="0" w:color="000000"/>
+              <w:left w:val="single" w:sz="4" w:space="0" w:color="000000"/>
+              <w:bottom w:val="single" w:sz="4" w:space="0" w:color="000000"/>
+              <w:right w:val="single" w:sz="4" w:space="0" w:color="000000"/>
+            </w:tcBorders>
+            <w:shd w:val="clear" w:color="auto" w:fill="auto"/>
+            <w:tcMar>
+              <w:top w:w="0" w:type="dxa"/>
+              <w:left w:w="108" w:type="dxa"/>
+              <w:bottom w:w="0" w:type="dxa"/>
+              <w:right w:w="108" w:type="dxa"/>
+            </w:tcMar>
+          </w:tcPr>
+          <w:p>
+            <w:pPr>
+              <w:pStyle w:val="Paragrafoelenco"/>
+              <w:numPr>
+                <w:ilvl w:val="0"/>
+                <w:numId w:val="2"/>
+              </w:numPr>
+              <w:suppressAutoHyphens/>
+              <w:autoSpaceDN w:val="0"/>
+              <w:contextualSpacing w:val="0"/>
+              <w:textAlignment w:val="baseline"/>
+              <w:rPr>
+                <w:sz w:val="36"/>
+                <w:szCs w:val="36"/>
+              </w:rPr>
+            </w:pPr>
+            <w:r>
+              <w:rPr>
+                <w:sz w:val="36"/>
+                <w:szCs w:val="36"/>
+              </w:rPr>
+              <w:t>Product</w:t>
+            </w:r>
+          </w:p>
+        </w:tc>
+      </w:tr>
+      <w:tr>
+        <w:trPr>
+          <w:trHeight w:val="518"/>
+        </w:trPr>
+        <w:tc>
+          <w:tcPr>
+            <w:tcW w:w="4279" w:type="dxa"/>
+            <w:tcBorders>
+              <w:top w:val="single" w:sz="4" w:space="0" w:color="000000"/>
+              <w:left w:val="single" w:sz="4" w:space="0" w:color="000000"/>
+              <w:bottom w:val="single" w:sz="4" w:space="0" w:color="000000"/>
+              <w:right w:val="single" w:sz="4" w:space="0" w:color="000000"/>
+            </w:tcBorders>
+            <w:shd w:val="clear" w:color="auto" w:fill="auto"/>
+            <w:tcMar>
+              <w:top w:w="0" w:type="dxa"/>
+              <w:left w:w="108" w:type="dxa"/>
+              <w:bottom w:w="0" w:type="dxa"/>
+              <w:right w:w="108" w:type="dxa"/>
+            </w:tcMar>
+          </w:tcPr>
+          <w:p>
+            <w:pPr>
+              <w:pStyle w:val="Paragrafoelenco"/>
+              <w:numPr>
+                <w:ilvl w:val="0"/>
+                <w:numId w:val="2"/>
+              </w:numPr>
+              <w:suppressAutoHyphens/>
+              <w:autoSpaceDN w:val="0"/>
+              <w:contextualSpacing w:val="0"/>
+              <w:textAlignment w:val="baseline"/>
+              <w:rPr>
+                <w:sz w:val="36"/>
+                <w:szCs w:val="36"/>
+              </w:rPr>
+            </w:pPr>
+            <w:r>
+              <w:rPr>
+                <w:sz w:val="36"/>
+                <w:szCs w:val="36"/>
+              </w:rPr>
+              <w:t>Manage Product list</w:t>
+            </w:r>
+          </w:p>
+        </w:tc>
+        <w:tc>
+          <w:tcPr>
+            <w:tcW w:w="4280" w:type="dxa"/>
+            <w:tcBorders>
+              <w:top w:val="single" w:sz="4" w:space="0" w:color="000000"/>
+              <w:left w:val="single" w:sz="4" w:space="0" w:color="000000"/>
+              <w:bottom w:val="single" w:sz="4" w:space="0" w:color="000000"/>
+              <w:right w:val="single" w:sz="4" w:space="0" w:color="000000"/>
+            </w:tcBorders>
+            <w:shd w:val="clear" w:color="auto" w:fill="auto"/>
+            <w:tcMar>
+              <w:top w:w="0" w:type="dxa"/>
+              <w:left w:w="108" w:type="dxa"/>
+              <w:bottom w:w="0" w:type="dxa"/>
+              <w:right w:w="108" w:type="dxa"/>
+            </w:tcMar>
+          </w:tcPr>
+          <w:p>
+            <w:pPr>
+              <w:pStyle w:val="Paragrafoelenco"/>
+              <w:numPr>
+                <w:ilvl w:val="0"/>
+                <w:numId w:val="2"/>
+              </w:numPr>
+              <w:suppressAutoHyphens/>
+              <w:autoSpaceDN w:val="0"/>
+              <w:contextualSpacing w:val="0"/>
+              <w:textAlignment w:val="baseline"/>
+              <w:rPr>
+                <w:sz w:val="36"/>
+                <w:szCs w:val="36"/>
+              </w:rPr>
+            </w:pPr>
+            <w:r>
+              <w:rPr>
+                <w:sz w:val="36"/>
+                <w:szCs w:val="36"/>
+              </w:rPr>
+              <w:t>Login</w:t>
+            </w:r>
+          </w:p>
+        </w:tc>
+      </w:tr>
+    </w:tbl>
+    <w:p/>
+    <w:tbl>
+      <w:tblPr>
+        <w:tblpPr w:leftFromText="180" w:rightFromText="180" w:vertAnchor="text" w:horzAnchor="margin" w:tblpY="25"/>
+        <w:tblW w:w="8559" w:type="dxa"/>
+        <w:tblCellMar>
+          <w:left w:w="10" w:type="dxa"/>
+          <w:right w:w="10" w:type="dxa"/>
+        </w:tblCellMar>
+        <w:tblLook w:val="04A0" w:firstRow="1" w:lastRow="0" w:firstColumn="1" w:lastColumn="0" w:noHBand="0" w:noVBand="1"/>
+      </w:tblPr>
+      <w:tblGrid>
+        <w:gridCol w:w="4279"/>
+        <w:gridCol w:w="4280"/>
+      </w:tblGrid>
+      <w:tr>
+        <w:trPr>
+          <w:trHeight w:val="766"/>
+        </w:trPr>
+        <w:tc>
+          <w:tcPr>
+            <w:tcW w:w="8559" w:type="dxa"/>
+            <w:gridSpan w:val="2"/>
+            <w:tcBorders>
+              <w:top w:val="single" w:sz="4" w:space="0" w:color="000000"/>
+              <w:left w:val="single" w:sz="4" w:space="0" w:color="000000"/>
+              <w:bottom w:val="single" w:sz="4" w:space="0" w:color="000000"/>
+              <w:right w:val="single" w:sz="4" w:space="0" w:color="000000"/>
+            </w:tcBorders>
+            <w:shd w:val="clear" w:color="auto" w:fill="auto"/>
+            <w:tcMar>
+              <w:top w:w="0" w:type="dxa"/>
+              <w:left w:w="108" w:type="dxa"/>
+              <w:bottom w:w="0" w:type="dxa"/>
+              <w:right w:w="108" w:type="dxa"/>
+            </w:tcMar>
+          </w:tcPr>
+          <w:p>
+            <w:pPr>
+              <w:jc w:val="center"/>
+              <w:rPr>
+                <w:sz w:val="56"/>
+                <w:szCs w:val="56"/>
+              </w:rPr>
+            </w:pPr>
+            <w:r>
+              <w:rPr>
+                <w:sz w:val="56"/>
+                <w:szCs w:val="56"/>
+              </w:rPr>
+              <w:t>Access</w:t>
+            </w:r>
+          </w:p>
+        </w:tc>
+      </w:tr>
+      <w:tr>
+        <w:trPr>
+          <w:trHeight w:val="766"/>
+        </w:trPr>
+        <w:tc>
+          <w:tcPr>
+            <w:tcW w:w="4279" w:type="dxa"/>
+            <w:tcBorders>
+              <w:top w:val="single" w:sz="4" w:space="0" w:color="000000"/>
+              <w:left w:val="single" w:sz="4" w:space="0" w:color="000000"/>
+              <w:bottom w:val="single" w:sz="4" w:space="0" w:color="000000"/>
+              <w:right w:val="single" w:sz="4" w:space="0" w:color="000000"/>
+            </w:tcBorders>
+            <w:shd w:val="clear" w:color="auto" w:fill="auto"/>
+            <w:tcMar>
+              <w:top w:w="0" w:type="dxa"/>
+              <w:left w:w="108" w:type="dxa"/>
+              <w:bottom w:w="0" w:type="dxa"/>
+              <w:right w:w="108" w:type="dxa"/>
+            </w:tcMar>
+          </w:tcPr>
+          <w:p>
+            <w:pPr>
+              <w:jc w:val="center"/>
+              <w:rPr>
+                <w:sz w:val="40"/>
+                <w:szCs w:val="40"/>
+              </w:rPr>
+            </w:pPr>
+            <w:r>
+              <w:rPr>
+                <w:sz w:val="40"/>
+                <w:szCs w:val="40"/>
+              </w:rPr>
+              <w:t>Responsibilities</w:t>
+            </w:r>
+          </w:p>
+        </w:tc>
+        <w:tc>
+          <w:tcPr>
+            <w:tcW w:w="4280" w:type="dxa"/>
+            <w:tcBorders>
+              <w:top w:val="single" w:sz="4" w:space="0" w:color="000000"/>
+              <w:left w:val="single" w:sz="4" w:space="0" w:color="000000"/>
+              <w:bottom w:val="single" w:sz="4" w:space="0" w:color="000000"/>
+              <w:right w:val="single" w:sz="4" w:space="0" w:color="000000"/>
+            </w:tcBorders>
+            <w:shd w:val="clear" w:color="auto" w:fill="auto"/>
+            <w:tcMar>
+              <w:top w:w="0" w:type="dxa"/>
+              <w:left w:w="108" w:type="dxa"/>
+              <w:bottom w:w="0" w:type="dxa"/>
+              <w:right w:w="108" w:type="dxa"/>
+            </w:tcMar>
+          </w:tcPr>
+          <w:p>
+            <w:pPr>
+              <w:jc w:val="center"/>
+              <w:rPr>
+                <w:sz w:val="40"/>
+                <w:szCs w:val="40"/>
+              </w:rPr>
+            </w:pPr>
+            <w:r>
+              <w:rPr>
+                <w:sz w:val="40"/>
+                <w:szCs w:val="40"/>
+              </w:rPr>
+              <w:t>Collaborators</w:t>
+            </w:r>
+          </w:p>
+        </w:tc>
+      </w:tr>
+      <w:tr>
+        <w:trPr>
+          <w:trHeight w:val="801"/>
+        </w:trPr>
+        <w:tc>
+          <w:tcPr>
+            <w:tcW w:w="4279" w:type="dxa"/>
+            <w:tcBorders>
+              <w:top w:val="single" w:sz="4" w:space="0" w:color="000000"/>
+              <w:left w:val="single" w:sz="4" w:space="0" w:color="000000"/>
+              <w:bottom w:val="single" w:sz="4" w:space="0" w:color="000000"/>
+              <w:right w:val="single" w:sz="4" w:space="0" w:color="000000"/>
+            </w:tcBorders>
+            <w:shd w:val="clear" w:color="auto" w:fill="auto"/>
+            <w:tcMar>
+              <w:top w:w="0" w:type="dxa"/>
+              <w:left w:w="108" w:type="dxa"/>
+              <w:bottom w:w="0" w:type="dxa"/>
+              <w:right w:w="108" w:type="dxa"/>
+            </w:tcMar>
+          </w:tcPr>
+          <w:p>
+            <w:pPr>
+              <w:pStyle w:val="Paragrafoelenco"/>
+              <w:numPr>
+                <w:ilvl w:val="0"/>
+                <w:numId w:val="2"/>
+              </w:numPr>
+              <w:suppressAutoHyphens/>
+              <w:autoSpaceDN w:val="0"/>
+              <w:contextualSpacing w:val="0"/>
+              <w:textAlignment w:val="baseline"/>
+              <w:rPr>
+                <w:sz w:val="36"/>
+                <w:szCs w:val="36"/>
+              </w:rPr>
+            </w:pPr>
+            <w:r>
+              <w:rPr>
+                <w:sz w:val="36"/>
+                <w:szCs w:val="36"/>
+              </w:rPr>
+              <w:t>Secure Log-in</w:t>
+            </w:r>
+          </w:p>
+        </w:tc>
+        <w:tc>
+          <w:tcPr>
+            <w:tcW w:w="4280" w:type="dxa"/>
+            <w:tcBorders>
+              <w:top w:val="single" w:sz="4" w:space="0" w:color="000000"/>
+              <w:left w:val="single" w:sz="4" w:space="0" w:color="000000"/>
+              <w:bottom w:val="single" w:sz="4" w:space="0" w:color="000000"/>
+              <w:right w:val="single" w:sz="4" w:space="0" w:color="000000"/>
+            </w:tcBorders>
+            <w:shd w:val="clear" w:color="auto" w:fill="auto"/>
+            <w:tcMar>
+              <w:top w:w="0" w:type="dxa"/>
+              <w:left w:w="108" w:type="dxa"/>
+              <w:bottom w:w="0" w:type="dxa"/>
+              <w:right w:w="108" w:type="dxa"/>
+            </w:tcMar>
+          </w:tcPr>
+          <w:p>
+            <w:pPr>
+              <w:pStyle w:val="Paragrafoelenco"/>
+              <w:numPr>
+                <w:ilvl w:val="0"/>
+                <w:numId w:val="2"/>
+              </w:numPr>
+              <w:suppressAutoHyphens/>
+              <w:autoSpaceDN w:val="0"/>
+              <w:contextualSpacing w:val="0"/>
+              <w:textAlignment w:val="baseline"/>
+              <w:rPr>
+                <w:sz w:val="36"/>
+                <w:szCs w:val="36"/>
+              </w:rPr>
+            </w:pPr>
+            <w:r>
+              <w:rPr>
+                <w:sz w:val="36"/>
+                <w:szCs w:val="36"/>
+              </w:rPr>
+              <w:t>Login</w:t>
+            </w:r>
+          </w:p>
+        </w:tc>
+      </w:tr>
+      <w:tr>
+        <w:trPr>
+          <w:trHeight w:val="766"/>
+        </w:trPr>
+        <w:tc>
+          <w:tcPr>
+            <w:tcW w:w="4279" w:type="dxa"/>
+            <w:tcBorders>
+              <w:top w:val="single" w:sz="4" w:space="0" w:color="000000"/>
+              <w:left w:val="single" w:sz="4" w:space="0" w:color="000000"/>
+              <w:bottom w:val="single" w:sz="4" w:space="0" w:color="000000"/>
+              <w:right w:val="single" w:sz="4" w:space="0" w:color="000000"/>
+            </w:tcBorders>
+            <w:shd w:val="clear" w:color="auto" w:fill="auto"/>
+            <w:tcMar>
+              <w:top w:w="0" w:type="dxa"/>
+              <w:left w:w="108" w:type="dxa"/>
+              <w:bottom w:w="0" w:type="dxa"/>
+              <w:right w:w="108" w:type="dxa"/>
+            </w:tcMar>
+          </w:tcPr>
+          <w:p>
+            <w:pPr>
+              <w:pStyle w:val="Paragrafoelenco"/>
+              <w:numPr>
+                <w:ilvl w:val="0"/>
+                <w:numId w:val="2"/>
+              </w:numPr>
+              <w:suppressAutoHyphens/>
+              <w:autoSpaceDN w:val="0"/>
+              <w:contextualSpacing w:val="0"/>
+              <w:textAlignment w:val="baseline"/>
+              <w:rPr>
+                <w:sz w:val="36"/>
+                <w:szCs w:val="36"/>
+              </w:rPr>
+            </w:pPr>
+            <w:r>
+              <w:rPr>
+                <w:sz w:val="36"/>
+                <w:szCs w:val="36"/>
+              </w:rPr>
+              <w:t>Secure Endpoint</w:t>
+            </w:r>
+          </w:p>
+        </w:tc>
+        <w:tc>
+          <w:tcPr>
+            <w:tcW w:w="4280" w:type="dxa"/>
+            <w:tcBorders>
+              <w:top w:val="single" w:sz="4" w:space="0" w:color="000000"/>
+              <w:left w:val="single" w:sz="4" w:space="0" w:color="000000"/>
+              <w:bottom w:val="single" w:sz="4" w:space="0" w:color="000000"/>
+              <w:right w:val="single" w:sz="4" w:space="0" w:color="000000"/>
+            </w:tcBorders>
+            <w:shd w:val="clear" w:color="auto" w:fill="auto"/>
+            <w:tcMar>
+              <w:top w:w="0" w:type="dxa"/>
+              <w:left w:w="108" w:type="dxa"/>
+              <w:bottom w:w="0" w:type="dxa"/>
+              <w:right w:w="108" w:type="dxa"/>
+            </w:tcMar>
+          </w:tcPr>
+          <w:p>
+            <w:pPr>
+              <w:pStyle w:val="Paragrafoelenco"/>
+              <w:numPr>
+                <w:ilvl w:val="0"/>
+                <w:numId w:val="2"/>
+              </w:numPr>
+              <w:suppressAutoHyphens/>
+              <w:autoSpaceDN w:val="0"/>
+              <w:contextualSpacing w:val="0"/>
+              <w:textAlignment w:val="baseline"/>
+              <w:rPr>
+                <w:sz w:val="36"/>
+                <w:szCs w:val="36"/>
+              </w:rPr>
+            </w:pPr>
+            <w:r>
+              <w:rPr>
+                <w:sz w:val="36"/>
+                <w:szCs w:val="36"/>
+              </w:rPr>
+              <w:t>User</w:t>
+            </w:r>
           </w:p>
         </w:tc>
       </w:tr>
@@ -2265,7 +3819,7 @@
                 <w:sz w:val="36"/>
                 <w:szCs w:val="36"/>
               </w:rPr>
-              <w:t>User Model</w:t>
+              <w:t>User</w:t>
             </w:r>
           </w:p>
         </w:tc>
@@ -2364,12 +3918,6 @@
           <w:lang w:val="en-US"/>
         </w:rPr>
       </w:pPr>
-      <w:r>
-        <w:rPr>
-          <w:lang w:val="en-US"/>
-        </w:rPr>
-        <w:br w:type="page"/>
-      </w:r>
     </w:p>
     <w:p>
       <w:pPr>
@@ -2386,7 +3934,7 @@
       <w:r>
         <w:rPr>
           <w:u w:val="single"/>
-          <w:lang w:val="en-CH"/>
+          <w:lang w:val="aa-ET"/>
         </w:rPr>
         <w:t>Frontend</w:t>
       </w:r>
@@ -2432,14 +3980,14 @@
               <w:rPr>
                 <w:sz w:val="56"/>
                 <w:szCs w:val="56"/>
-                <w:lang w:val="en-CH"/>
+                <w:lang w:val="aa-ET"/>
               </w:rPr>
             </w:pPr>
             <w:r>
               <w:rPr>
                 <w:sz w:val="56"/>
                 <w:szCs w:val="56"/>
-                <w:lang w:val="en-CH"/>
+                <w:lang w:val="aa-ET"/>
               </w:rPr>
               <w:t xml:space="preserve">Admin </w:t>
             </w:r>
@@ -2548,13 +4096,14 @@
               <w:rPr>
                 <w:sz w:val="36"/>
                 <w:szCs w:val="36"/>
-              </w:rPr>
-            </w:pPr>
-            <w:r>
-              <w:rPr>
-                <w:sz w:val="36"/>
-                <w:szCs w:val="36"/>
-                <w:lang w:val="en-CH"/>
+                <w:lang w:val="en-US"/>
+              </w:rPr>
+            </w:pPr>
+            <w:r>
+              <w:rPr>
+                <w:sz w:val="36"/>
+                <w:szCs w:val="36"/>
+                <w:lang w:val="aa-ET"/>
               </w:rPr>
               <w:t>Judge if posts respect website’s rule</w:t>
             </w:r>
@@ -2591,7 +4140,7 @@
               <w:rPr>
                 <w:sz w:val="36"/>
                 <w:szCs w:val="36"/>
-                <w:lang w:val="en-CH"/>
+                <w:lang w:val="aa-ET"/>
               </w:rPr>
               <w:t>Approval</w:t>
             </w:r>
@@ -2720,14 +4269,14 @@
                 <w:sz w:val="56"/>
                 <w:szCs w:val="56"/>
                 <w:u w:val="single"/>
-                <w:lang w:val="en-CH"/>
+                <w:lang w:val="aa-ET"/>
               </w:rPr>
             </w:pPr>
             <w:r>
               <w:rPr>
                 <w:sz w:val="56"/>
                 <w:szCs w:val="56"/>
-                <w:lang w:val="en-CH"/>
+                <w:lang w:val="aa-ET"/>
               </w:rPr>
               <w:t>Catalog</w:t>
             </w:r>
@@ -2836,13 +4385,14 @@
               <w:rPr>
                 <w:sz w:val="36"/>
                 <w:szCs w:val="36"/>
-              </w:rPr>
-            </w:pPr>
-            <w:r>
-              <w:rPr>
-                <w:sz w:val="36"/>
-                <w:szCs w:val="36"/>
-                <w:lang w:val="en-CH"/>
+                <w:lang w:val="en-US"/>
+              </w:rPr>
+            </w:pPr>
+            <w:r>
+              <w:rPr>
+                <w:sz w:val="36"/>
+                <w:szCs w:val="36"/>
+                <w:lang w:val="aa-ET"/>
               </w:rPr>
               <w:t>Display</w:t>
             </w:r>
@@ -2850,7 +4400,7 @@
               <w:rPr>
                 <w:sz w:val="36"/>
                 <w:szCs w:val="36"/>
-                <w:lang w:val="en-CH"/>
+                <w:lang w:val="aa-ET"/>
               </w:rPr>
               <w:t>s</w:t>
             </w:r>
@@ -2858,7 +4408,7 @@
               <w:rPr>
                 <w:sz w:val="36"/>
                 <w:szCs w:val="36"/>
-                <w:lang w:val="en-CH"/>
+                <w:lang w:val="aa-ET"/>
               </w:rPr>
               <w:t xml:space="preserve"> all product which are marked as visible on the market</w:t>
             </w:r>
@@ -2895,7 +4445,7 @@
               <w:rPr>
                 <w:sz w:val="36"/>
                 <w:szCs w:val="36"/>
-                <w:lang w:val="en-CH"/>
+                <w:lang w:val="aa-ET"/>
               </w:rPr>
               <w:t>ProductList</w:t>
             </w:r>
@@ -2931,14 +4481,14 @@
               <w:rPr>
                 <w:sz w:val="36"/>
                 <w:szCs w:val="36"/>
-                <w:lang w:val="en-CH"/>
-              </w:rPr>
-            </w:pPr>
-            <w:r>
-              <w:rPr>
-                <w:sz w:val="36"/>
-                <w:szCs w:val="36"/>
-                <w:lang w:val="en-CH"/>
+                <w:lang w:val="aa-ET"/>
+              </w:rPr>
+            </w:pPr>
+            <w:r>
+              <w:rPr>
+                <w:sz w:val="36"/>
+                <w:szCs w:val="36"/>
+                <w:lang w:val="aa-ET"/>
               </w:rPr>
               <w:t>Displays the products based on filter choosed by the user</w:t>
             </w:r>
@@ -3040,14 +4590,14 @@
               <w:rPr>
                 <w:sz w:val="56"/>
                 <w:szCs w:val="56"/>
-                <w:lang w:val="en-CH"/>
+                <w:lang w:val="aa-ET"/>
               </w:rPr>
             </w:pPr>
             <w:r>
               <w:rPr>
                 <w:sz w:val="56"/>
                 <w:szCs w:val="56"/>
-                <w:lang w:val="en-CH"/>
+                <w:lang w:val="aa-ET"/>
               </w:rPr>
               <w:t xml:space="preserve">Not-found </w:t>
             </w:r>
@@ -3156,13 +4706,14 @@
               <w:rPr>
                 <w:sz w:val="36"/>
                 <w:szCs w:val="36"/>
-              </w:rPr>
-            </w:pPr>
-            <w:r>
-              <w:rPr>
-                <w:sz w:val="36"/>
-                <w:szCs w:val="36"/>
-                <w:lang w:val="en-CH"/>
+                <w:lang w:val="en-US"/>
+              </w:rPr>
+            </w:pPr>
+            <w:r>
+              <w:rPr>
+                <w:sz w:val="36"/>
+                <w:szCs w:val="36"/>
+                <w:lang w:val="aa-ET"/>
               </w:rPr>
               <w:t xml:space="preserve">It is a </w:t>
             </w:r>
@@ -3170,7 +4721,7 @@
               <w:rPr>
                 <w:sz w:val="36"/>
                 <w:szCs w:val="36"/>
-                <w:lang w:val="en-CH"/>
+                <w:lang w:val="aa-ET"/>
               </w:rPr>
               <w:t>d</w:t>
             </w:r>
@@ -3178,7 +4729,7 @@
               <w:rPr>
                 <w:sz w:val="36"/>
                 <w:szCs w:val="36"/>
-                <w:lang w:val="en-CH"/>
+                <w:lang w:val="aa-ET"/>
               </w:rPr>
               <w:t>u</w:t>
             </w:r>
@@ -3186,7 +4737,7 @@
               <w:rPr>
                 <w:sz w:val="36"/>
                 <w:szCs w:val="36"/>
-                <w:lang w:val="en-CH"/>
+                <w:lang w:val="aa-ET"/>
               </w:rPr>
               <w:t>mm</w:t>
             </w:r>
@@ -3194,7 +4745,7 @@
               <w:rPr>
                 <w:sz w:val="36"/>
                 <w:szCs w:val="36"/>
-                <w:lang w:val="en-CH"/>
+                <w:lang w:val="aa-ET"/>
               </w:rPr>
               <w:t>y</w:t>
             </w:r>
@@ -3202,7 +4753,7 @@
               <w:rPr>
                 <w:sz w:val="36"/>
                 <w:szCs w:val="36"/>
-                <w:lang w:val="en-CH"/>
+                <w:lang w:val="aa-ET"/>
               </w:rPr>
               <w:t xml:space="preserve"> class</w:t>
             </w:r>
@@ -3210,7 +4761,7 @@
               <w:rPr>
                 <w:sz w:val="36"/>
                 <w:szCs w:val="36"/>
-                <w:lang w:val="en-CH"/>
+                <w:lang w:val="aa-ET"/>
               </w:rPr>
               <w:t>, it is a generic pages which tells that the page is not found or not accessible.</w:t>
             </w:r>
@@ -3242,6 +4793,7 @@
                 <w:sz w:val="36"/>
                 <w:szCs w:val="36"/>
                 <w:u w:val="single"/>
+                <w:lang w:val="en-US"/>
               </w:rPr>
             </w:pPr>
           </w:p>
@@ -3297,14 +4849,14 @@
               <w:rPr>
                 <w:sz w:val="56"/>
                 <w:szCs w:val="56"/>
-                <w:lang w:val="en-CH"/>
+                <w:lang w:val="aa-ET"/>
               </w:rPr>
             </w:pPr>
             <w:r>
               <w:rPr>
                 <w:sz w:val="56"/>
                 <w:szCs w:val="56"/>
-                <w:lang w:val="en-CH"/>
+                <w:lang w:val="aa-ET"/>
               </w:rPr>
               <w:t xml:space="preserve">Approval </w:t>
             </w:r>
@@ -3413,14 +4965,14 @@
               <w:rPr>
                 <w:sz w:val="36"/>
                 <w:szCs w:val="36"/>
-                <w:lang w:val="en-CH"/>
-              </w:rPr>
-            </w:pPr>
-            <w:r>
-              <w:rPr>
-                <w:sz w:val="36"/>
-                <w:szCs w:val="36"/>
-                <w:lang w:val="en-CH"/>
+                <w:lang w:val="aa-ET"/>
+              </w:rPr>
+            </w:pPr>
+            <w:r>
+              <w:rPr>
+                <w:sz w:val="36"/>
+                <w:szCs w:val="36"/>
+                <w:lang w:val="aa-ET"/>
               </w:rPr>
               <w:t>It is an enum which stores ether approved, rejected or pending</w:t>
             </w:r>
@@ -3451,14 +5003,14 @@
               <w:rPr>
                 <w:sz w:val="36"/>
                 <w:szCs w:val="36"/>
-                <w:lang w:val="en-CH"/>
-              </w:rPr>
-            </w:pPr>
-            <w:r>
-              <w:rPr>
-                <w:sz w:val="36"/>
-                <w:szCs w:val="36"/>
-                <w:lang w:val="en-CH"/>
+                <w:lang w:val="aa-ET"/>
+              </w:rPr>
+            </w:pPr>
+            <w:r>
+              <w:rPr>
+                <w:sz w:val="36"/>
+                <w:szCs w:val="36"/>
+                <w:lang w:val="aa-ET"/>
               </w:rPr>
               <w:t>Admin</w:t>
             </w:r>
@@ -3515,14 +5067,14 @@
               <w:rPr>
                 <w:sz w:val="56"/>
                 <w:szCs w:val="56"/>
-                <w:lang w:val="en-CH"/>
+                <w:lang w:val="aa-ET"/>
               </w:rPr>
             </w:pPr>
             <w:r>
               <w:rPr>
                 <w:sz w:val="56"/>
                 <w:szCs w:val="56"/>
-                <w:lang w:val="en-CH"/>
+                <w:lang w:val="aa-ET"/>
               </w:rPr>
               <w:lastRenderedPageBreak/>
               <w:t xml:space="preserve">testsignup </w:t>
@@ -3632,14 +5184,14 @@
               <w:rPr>
                 <w:sz w:val="36"/>
                 <w:szCs w:val="36"/>
-                <w:lang w:val="en-CH"/>
-              </w:rPr>
-            </w:pPr>
-            <w:r>
-              <w:rPr>
-                <w:sz w:val="36"/>
-                <w:szCs w:val="36"/>
-                <w:lang w:val="en-CH"/>
+                <w:lang w:val="aa-ET"/>
+              </w:rPr>
+            </w:pPr>
+            <w:r>
+              <w:rPr>
+                <w:sz w:val="36"/>
+                <w:szCs w:val="36"/>
+                <w:lang w:val="aa-ET"/>
               </w:rPr>
               <w:t>Let the user register an account on the webpage</w:t>
             </w:r>
@@ -3670,14 +5222,14 @@
               <w:rPr>
                 <w:sz w:val="36"/>
                 <w:szCs w:val="36"/>
-                <w:lang w:val="en-CH"/>
-              </w:rPr>
-            </w:pPr>
-            <w:r>
-              <w:rPr>
-                <w:sz w:val="36"/>
-                <w:szCs w:val="36"/>
-                <w:lang w:val="en-CH"/>
+                <w:lang w:val="aa-ET"/>
+              </w:rPr>
+            </w:pPr>
+            <w:r>
+              <w:rPr>
+                <w:sz w:val="36"/>
+                <w:szCs w:val="36"/>
+                <w:lang w:val="aa-ET"/>
               </w:rPr>
               <w:t>user</w:t>
             </w:r>
@@ -3734,14 +5286,14 @@
               <w:rPr>
                 <w:sz w:val="56"/>
                 <w:szCs w:val="56"/>
-                <w:lang w:val="en-CH"/>
+                <w:lang w:val="aa-ET"/>
               </w:rPr>
             </w:pPr>
             <w:r>
               <w:rPr>
                 <w:sz w:val="56"/>
                 <w:szCs w:val="56"/>
-                <w:lang w:val="en-CH"/>
+                <w:lang w:val="aa-ET"/>
               </w:rPr>
               <w:t xml:space="preserve">User account </w:t>
             </w:r>
@@ -3850,14 +5402,14 @@
               <w:rPr>
                 <w:sz w:val="36"/>
                 <w:szCs w:val="36"/>
-                <w:lang w:val="en-CH"/>
-              </w:rPr>
-            </w:pPr>
-            <w:r>
-              <w:rPr>
-                <w:sz w:val="36"/>
-                <w:szCs w:val="36"/>
-                <w:lang w:val="en-CH"/>
+                <w:lang w:val="aa-ET"/>
+              </w:rPr>
+            </w:pPr>
+            <w:r>
+              <w:rPr>
+                <w:sz w:val="36"/>
+                <w:szCs w:val="36"/>
+                <w:lang w:val="aa-ET"/>
               </w:rPr>
               <w:t>Displays information about the user’s account:</w:t>
             </w:r>
@@ -3875,14 +5427,14 @@
               <w:rPr>
                 <w:sz w:val="36"/>
                 <w:szCs w:val="36"/>
-                <w:lang w:val="en-CH"/>
-              </w:rPr>
-            </w:pPr>
-            <w:r>
-              <w:rPr>
-                <w:sz w:val="36"/>
-                <w:szCs w:val="36"/>
-                <w:lang w:val="en-CH"/>
+                <w:lang w:val="aa-ET"/>
+              </w:rPr>
+            </w:pPr>
+            <w:r>
+              <w:rPr>
+                <w:sz w:val="36"/>
+                <w:szCs w:val="36"/>
+                <w:lang w:val="aa-ET"/>
               </w:rPr>
               <w:t>Wallet</w:t>
             </w:r>
@@ -3900,14 +5452,14 @@
               <w:rPr>
                 <w:sz w:val="36"/>
                 <w:szCs w:val="36"/>
-                <w:lang w:val="en-CH"/>
-              </w:rPr>
-            </w:pPr>
-            <w:r>
-              <w:rPr>
-                <w:sz w:val="36"/>
-                <w:szCs w:val="36"/>
-                <w:lang w:val="en-CH"/>
+                <w:lang w:val="aa-ET"/>
+              </w:rPr>
+            </w:pPr>
+            <w:r>
+              <w:rPr>
+                <w:sz w:val="36"/>
+                <w:szCs w:val="36"/>
+                <w:lang w:val="aa-ET"/>
               </w:rPr>
               <w:t>User’s dashboards</w:t>
             </w:r>
@@ -3938,14 +5490,14 @@
               <w:rPr>
                 <w:sz w:val="36"/>
                 <w:szCs w:val="36"/>
-                <w:lang w:val="en-CH"/>
-              </w:rPr>
-            </w:pPr>
-            <w:r>
-              <w:rPr>
-                <w:sz w:val="36"/>
-                <w:szCs w:val="36"/>
-                <w:lang w:val="en-CH"/>
+                <w:lang w:val="aa-ET"/>
+              </w:rPr>
+            </w:pPr>
+            <w:r>
+              <w:rPr>
+                <w:sz w:val="36"/>
+                <w:szCs w:val="36"/>
+                <w:lang w:val="aa-ET"/>
               </w:rPr>
               <w:t>Admin</w:t>
             </w:r>
@@ -3981,14 +5533,14 @@
               <w:rPr>
                 <w:sz w:val="36"/>
                 <w:szCs w:val="36"/>
-                <w:lang w:val="en-CH"/>
-              </w:rPr>
-            </w:pPr>
-            <w:r>
-              <w:rPr>
-                <w:sz w:val="36"/>
-                <w:szCs w:val="36"/>
-                <w:lang w:val="en-CH"/>
+                <w:lang w:val="aa-ET"/>
+              </w:rPr>
+            </w:pPr>
+            <w:r>
+              <w:rPr>
+                <w:sz w:val="36"/>
+                <w:szCs w:val="36"/>
+                <w:lang w:val="aa-ET"/>
               </w:rPr>
               <w:t>Let the logged in user post product</w:t>
             </w:r>
@@ -4019,14 +5571,14 @@
               <w:rPr>
                 <w:sz w:val="36"/>
                 <w:szCs w:val="36"/>
-                <w:lang w:val="en-CH"/>
-              </w:rPr>
-            </w:pPr>
-            <w:r>
-              <w:rPr>
-                <w:sz w:val="36"/>
-                <w:szCs w:val="36"/>
-                <w:lang w:val="en-CH"/>
+                <w:lang w:val="aa-ET"/>
+              </w:rPr>
+            </w:pPr>
+            <w:r>
+              <w:rPr>
+                <w:sz w:val="36"/>
+                <w:szCs w:val="36"/>
+                <w:lang w:val="aa-ET"/>
               </w:rPr>
               <w:t>User</w:t>
             </w:r>
@@ -4062,14 +5614,14 @@
               <w:rPr>
                 <w:sz w:val="36"/>
                 <w:szCs w:val="36"/>
-                <w:lang w:val="en-CH"/>
-              </w:rPr>
-            </w:pPr>
-            <w:r>
-              <w:rPr>
-                <w:sz w:val="36"/>
-                <w:szCs w:val="36"/>
-                <w:lang w:val="en-CH"/>
+                <w:lang w:val="aa-ET"/>
+              </w:rPr>
+            </w:pPr>
+            <w:r>
+              <w:rPr>
+                <w:sz w:val="36"/>
+                <w:szCs w:val="36"/>
+                <w:lang w:val="aa-ET"/>
               </w:rPr>
               <w:t>Let the logged in user edit his products</w:t>
             </w:r>
@@ -4100,14 +5652,14 @@
               <w:rPr>
                 <w:sz w:val="36"/>
                 <w:szCs w:val="36"/>
-                <w:lang w:val="en-CH"/>
-              </w:rPr>
-            </w:pPr>
-            <w:r>
-              <w:rPr>
-                <w:sz w:val="36"/>
-                <w:szCs w:val="36"/>
-                <w:lang w:val="en-CH"/>
+                <w:lang w:val="aa-ET"/>
+              </w:rPr>
+            </w:pPr>
+            <w:r>
+              <w:rPr>
+                <w:sz w:val="36"/>
+                <w:szCs w:val="36"/>
+                <w:lang w:val="aa-ET"/>
               </w:rPr>
               <w:t>Product</w:t>
             </w:r>
@@ -4143,14 +5695,14 @@
               <w:rPr>
                 <w:sz w:val="36"/>
                 <w:szCs w:val="36"/>
-                <w:lang w:val="en-CH"/>
-              </w:rPr>
-            </w:pPr>
-            <w:r>
-              <w:rPr>
-                <w:sz w:val="36"/>
-                <w:szCs w:val="36"/>
-                <w:lang w:val="en-CH"/>
+                <w:lang w:val="aa-ET"/>
+              </w:rPr>
+            </w:pPr>
+            <w:r>
+              <w:rPr>
+                <w:sz w:val="36"/>
+                <w:szCs w:val="36"/>
+                <w:lang w:val="aa-ET"/>
               </w:rPr>
               <w:t>On the dashboards it is possible to see the list of posted Items, sold history, lent Items and purchase history</w:t>
             </w:r>
@@ -4181,14 +5733,14 @@
               <w:rPr>
                 <w:sz w:val="36"/>
                 <w:szCs w:val="36"/>
-                <w:lang w:val="en-CH"/>
-              </w:rPr>
-            </w:pPr>
-            <w:r>
-              <w:rPr>
-                <w:sz w:val="36"/>
-                <w:szCs w:val="36"/>
-                <w:lang w:val="en-CH"/>
+                <w:lang w:val="aa-ET"/>
+              </w:rPr>
+            </w:pPr>
+            <w:r>
+              <w:rPr>
+                <w:sz w:val="36"/>
+                <w:szCs w:val="36"/>
+                <w:lang w:val="aa-ET"/>
               </w:rPr>
               <w:t>CurrentUser</w:t>
             </w:r>
@@ -4215,7 +5767,7 @@
 </file>
 
 <file path=word/endnotes.xml><?xml version="1.0" encoding="utf-8"?>
-<w:endnotes xmlns:wpc="http://schemas.microsoft.com/office/word/2010/wordprocessingCanvas" xmlns:cx="http://schemas.microsoft.com/office/drawing/2014/chartex" xmlns:cx1="http://schemas.microsoft.com/office/drawing/2015/9/8/chartex" xmlns:cx2="http://schemas.microsoft.com/office/drawing/2015/10/21/chartex" xmlns:cx3="http://schemas.microsoft.com/office/drawing/2016/5/9/chartex" xmlns:cx4="http://schemas.microsoft.com/office/drawing/2016/5/10/chartex" xmlns:cx5="http://schemas.microsoft.com/office/drawing/2016/5/11/chartex" xmlns:cx6="http://schemas.microsoft.com/office/drawing/2016/5/12/chartex" xmlns:cx7="http://schemas.microsoft.com/office/drawing/2016/5/13/chartex" xmlns:cx8="http://schemas.microsoft.com/office/drawing/2016/5/14/chartex" xmlns:mc="http://schemas.openxmlformats.org/markup-compatibility/2006" xmlns:aink="http://schemas.microsoft.com/office/drawing/2016/ink" xmlns:am3d="http://schemas.microsoft.com/office/drawing/2017/model3d" xmlns:o="urn:schemas-microsoft-com:office:office" xmlns:r="http://schemas.openxmlformats.org/officeDocument/2006/relationships" xmlns:m="http://schemas.openxmlformats.org/officeDocument/2006/math" xmlns:v="urn:schemas-microsoft-com:vml" xmlns:wp14="http://schemas.microsoft.com/office/word/2010/wordprocessingDrawing" xmlns:wp="http://schemas.openxmlformats.org/drawingml/2006/wordprocessingDrawing" xmlns:w10="urn:schemas-microsoft-com:office:word" xmlns:w="http://schemas.openxmlformats.org/wordprocessingml/2006/main" xmlns:w14="http://schemas.microsoft.com/office/word/2010/wordml" xmlns:w15="http://schemas.microsoft.com/office/word/2012/wordml" xmlns:w16cex="http://schemas.microsoft.com/office/word/2018/wordml/cex" xmlns:w16cid="http://schemas.microsoft.com/office/word/2016/wordml/cid" xmlns:w16="http://schemas.microsoft.com/office/word/2018/wordml" xmlns:w16se="http://schemas.microsoft.com/office/word/2015/wordml/symex" xmlns:wpg="http://schemas.microsoft.com/office/word/2010/wordprocessingGroup" xmlns:wpi="http://schemas.microsoft.com/office/word/2010/wordprocessingInk" xmlns:wne="http://schemas.microsoft.com/office/word/2006/wordml" xmlns:wps="http://schemas.microsoft.com/office/word/2010/wordprocessingShape" mc:Ignorable="w14 w15 w16se w16cid w16 w16cex wp14">
+<w:endnotes xmlns:wpc="http://schemas.microsoft.com/office/word/2010/wordprocessingCanvas" xmlns:mc="http://schemas.openxmlformats.org/markup-compatibility/2006" xmlns:o="urn:schemas-microsoft-com:office:office" xmlns:r="http://schemas.openxmlformats.org/officeDocument/2006/relationships" xmlns:m="http://schemas.openxmlformats.org/officeDocument/2006/math" xmlns:v="urn:schemas-microsoft-com:vml" xmlns:wp14="http://schemas.microsoft.com/office/word/2010/wordprocessingDrawing" xmlns:wp="http://schemas.openxmlformats.org/drawingml/2006/wordprocessingDrawing" xmlns:w10="urn:schemas-microsoft-com:office:word" xmlns:w="http://schemas.openxmlformats.org/wordprocessingml/2006/main" xmlns:w14="http://schemas.microsoft.com/office/word/2010/wordml" xmlns:w15="http://schemas.microsoft.com/office/word/2012/wordml" xmlns:wpg="http://schemas.microsoft.com/office/word/2010/wordprocessingGroup" xmlns:wpi="http://schemas.microsoft.com/office/word/2010/wordprocessingInk" xmlns:wne="http://schemas.microsoft.com/office/word/2006/wordml" xmlns:wps="http://schemas.microsoft.com/office/word/2010/wordprocessingShape" mc:Ignorable="w14 w15 wp14">
   <w:endnote w:type="separator" w:id="-1">
     <w:p>
       <w:r>
@@ -4234,7 +5786,7 @@
 </file>
 
 <file path=word/footnotes.xml><?xml version="1.0" encoding="utf-8"?>
-<w:footnotes xmlns:wpc="http://schemas.microsoft.com/office/word/2010/wordprocessingCanvas" xmlns:cx="http://schemas.microsoft.com/office/drawing/2014/chartex" xmlns:cx1="http://schemas.microsoft.com/office/drawing/2015/9/8/chartex" xmlns:cx2="http://schemas.microsoft.com/office/drawing/2015/10/21/chartex" xmlns:cx3="http://schemas.microsoft.com/office/drawing/2016/5/9/chartex" xmlns:cx4="http://schemas.microsoft.com/office/drawing/2016/5/10/chartex" xmlns:cx5="http://schemas.microsoft.com/office/drawing/2016/5/11/chartex" xmlns:cx6="http://schemas.microsoft.com/office/drawing/2016/5/12/chartex" xmlns:cx7="http://schemas.microsoft.com/office/drawing/2016/5/13/chartex" xmlns:cx8="http://schemas.microsoft.com/office/drawing/2016/5/14/chartex" xmlns:mc="http://schemas.openxmlformats.org/markup-compatibility/2006" xmlns:aink="http://schemas.microsoft.com/office/drawing/2016/ink" xmlns:am3d="http://schemas.microsoft.com/office/drawing/2017/model3d" xmlns:o="urn:schemas-microsoft-com:office:office" xmlns:r="http://schemas.openxmlformats.org/officeDocument/2006/relationships" xmlns:m="http://schemas.openxmlformats.org/officeDocument/2006/math" xmlns:v="urn:schemas-microsoft-com:vml" xmlns:wp14="http://schemas.microsoft.com/office/word/2010/wordprocessingDrawing" xmlns:wp="http://schemas.openxmlformats.org/drawingml/2006/wordprocessingDrawing" xmlns:w10="urn:schemas-microsoft-com:office:word" xmlns:w="http://schemas.openxmlformats.org/wordprocessingml/2006/main" xmlns:w14="http://schemas.microsoft.com/office/word/2010/wordml" xmlns:w15="http://schemas.microsoft.com/office/word/2012/wordml" xmlns:w16cex="http://schemas.microsoft.com/office/word/2018/wordml/cex" xmlns:w16cid="http://schemas.microsoft.com/office/word/2016/wordml/cid" xmlns:w16="http://schemas.microsoft.com/office/word/2018/wordml" xmlns:w16se="http://schemas.microsoft.com/office/word/2015/wordml/symex" xmlns:wpg="http://schemas.microsoft.com/office/word/2010/wordprocessingGroup" xmlns:wpi="http://schemas.microsoft.com/office/word/2010/wordprocessingInk" xmlns:wne="http://schemas.microsoft.com/office/word/2006/wordml" xmlns:wps="http://schemas.microsoft.com/office/word/2010/wordprocessingShape" mc:Ignorable="w14 w15 w16se w16cid w16 w16cex wp14">
+<w:footnotes xmlns:wpc="http://schemas.microsoft.com/office/word/2010/wordprocessingCanvas" xmlns:mc="http://schemas.openxmlformats.org/markup-compatibility/2006" xmlns:o="urn:schemas-microsoft-com:office:office" xmlns:r="http://schemas.openxmlformats.org/officeDocument/2006/relationships" xmlns:m="http://schemas.openxmlformats.org/officeDocument/2006/math" xmlns:v="urn:schemas-microsoft-com:vml" xmlns:wp14="http://schemas.microsoft.com/office/word/2010/wordprocessingDrawing" xmlns:wp="http://schemas.openxmlformats.org/drawingml/2006/wordprocessingDrawing" xmlns:w10="urn:schemas-microsoft-com:office:word" xmlns:w="http://schemas.openxmlformats.org/wordprocessingml/2006/main" xmlns:w14="http://schemas.microsoft.com/office/word/2010/wordml" xmlns:w15="http://schemas.microsoft.com/office/word/2012/wordml" xmlns:wpg="http://schemas.microsoft.com/office/word/2010/wordprocessingGroup" xmlns:wpi="http://schemas.microsoft.com/office/word/2010/wordprocessingInk" xmlns:wne="http://schemas.microsoft.com/office/word/2006/wordml" xmlns:wps="http://schemas.microsoft.com/office/word/2010/wordprocessingShape" mc:Ignorable="w14 w15 wp14">
   <w:footnote w:type="separator" w:id="-1">
     <w:p>
       <w:r>
@@ -4253,7 +5805,7 @@
 </file>
 
 <file path=word/numbering.xml><?xml version="1.0" encoding="utf-8"?>
-<w:numbering xmlns:wpc="http://schemas.microsoft.com/office/word/2010/wordprocessingCanvas" xmlns:cx="http://schemas.microsoft.com/office/drawing/2014/chartex" xmlns:cx1="http://schemas.microsoft.com/office/drawing/2015/9/8/chartex" xmlns:cx2="http://schemas.microsoft.com/office/drawing/2015/10/21/chartex" xmlns:cx3="http://schemas.microsoft.com/office/drawing/2016/5/9/chartex" xmlns:cx4="http://schemas.microsoft.com/office/drawing/2016/5/10/chartex" xmlns:cx5="http://schemas.microsoft.com/office/drawing/2016/5/11/chartex" xmlns:cx6="http://schemas.microsoft.com/office/drawing/2016/5/12/chartex" xmlns:cx7="http://schemas.microsoft.com/office/drawing/2016/5/13/chartex" xmlns:cx8="http://schemas.microsoft.com/office/drawing/2016/5/14/chartex" xmlns:mc="http://schemas.openxmlformats.org/markup-compatibility/2006" xmlns:aink="http://schemas.microsoft.com/office/drawing/2016/ink" xmlns:am3d="http://schemas.microsoft.com/office/drawing/2017/model3d" xmlns:o="urn:schemas-microsoft-com:office:office" xmlns:r="http://schemas.openxmlformats.org/officeDocument/2006/relationships" xmlns:m="http://schemas.openxmlformats.org/officeDocument/2006/math" xmlns:v="urn:schemas-microsoft-com:vml" xmlns:wp14="http://schemas.microsoft.com/office/word/2010/wordprocessingDrawing" xmlns:wp="http://schemas.openxmlformats.org/drawingml/2006/wordprocessingDrawing" xmlns:w10="urn:schemas-microsoft-com:office:word" xmlns:w="http://schemas.openxmlformats.org/wordprocessingml/2006/main" xmlns:w14="http://schemas.microsoft.com/office/word/2010/wordml" xmlns:w15="http://schemas.microsoft.com/office/word/2012/wordml" xmlns:w16cex="http://schemas.microsoft.com/office/word/2018/wordml/cex" xmlns:w16cid="http://schemas.microsoft.com/office/word/2016/wordml/cid" xmlns:w16="http://schemas.microsoft.com/office/word/2018/wordml" xmlns:w16se="http://schemas.microsoft.com/office/word/2015/wordml/symex" xmlns:wpg="http://schemas.microsoft.com/office/word/2010/wordprocessingGroup" xmlns:wpi="http://schemas.microsoft.com/office/word/2010/wordprocessingInk" xmlns:wne="http://schemas.microsoft.com/office/word/2006/wordml" xmlns:wps="http://schemas.microsoft.com/office/word/2010/wordprocessingShape" mc:Ignorable="w14 w15 w16se w16cid w16 w16cex wp14">
+<w:numbering xmlns:wpc="http://schemas.microsoft.com/office/word/2010/wordprocessingCanvas" xmlns:mc="http://schemas.openxmlformats.org/markup-compatibility/2006" xmlns:o="urn:schemas-microsoft-com:office:office" xmlns:r="http://schemas.openxmlformats.org/officeDocument/2006/relationships" xmlns:m="http://schemas.openxmlformats.org/officeDocument/2006/math" xmlns:v="urn:schemas-microsoft-com:vml" xmlns:wp14="http://schemas.microsoft.com/office/word/2010/wordprocessingDrawing" xmlns:wp="http://schemas.openxmlformats.org/drawingml/2006/wordprocessingDrawing" xmlns:w10="urn:schemas-microsoft-com:office:word" xmlns:w="http://schemas.openxmlformats.org/wordprocessingml/2006/main" xmlns:w14="http://schemas.microsoft.com/office/word/2010/wordml" xmlns:w15="http://schemas.microsoft.com/office/word/2012/wordml" xmlns:wpg="http://schemas.microsoft.com/office/word/2010/wordprocessingGroup" xmlns:wpi="http://schemas.microsoft.com/office/word/2010/wordprocessingInk" xmlns:wne="http://schemas.microsoft.com/office/word/2006/wordml" xmlns:wps="http://schemas.microsoft.com/office/word/2010/wordprocessingShape" mc:Ignorable="w14 w15 wp14">
   <w:abstractNum w:abstractNumId="0" w15:restartNumberingAfterBreak="0">
     <w:nsid w:val="1D7A7818"/>
     <w:multiLevelType w:val="multilevel"/>
@@ -4481,7 +6033,7 @@
 </file>
 
 <file path=word/styles.xml><?xml version="1.0" encoding="utf-8"?>
-<w:styles xmlns:mc="http://schemas.openxmlformats.org/markup-compatibility/2006" xmlns:r="http://schemas.openxmlformats.org/officeDocument/2006/relationships" xmlns:w="http://schemas.openxmlformats.org/wordprocessingml/2006/main" xmlns:w14="http://schemas.microsoft.com/office/word/2010/wordml" xmlns:w15="http://schemas.microsoft.com/office/word/2012/wordml" xmlns:w16cex="http://schemas.microsoft.com/office/word/2018/wordml/cex" xmlns:w16cid="http://schemas.microsoft.com/office/word/2016/wordml/cid" xmlns:w16="http://schemas.microsoft.com/office/word/2018/wordml" xmlns:w16se="http://schemas.microsoft.com/office/word/2015/wordml/symex" mc:Ignorable="w14 w15 w16se w16cid w16 w16cex">
+<w:styles xmlns:mc="http://schemas.openxmlformats.org/markup-compatibility/2006" xmlns:r="http://schemas.openxmlformats.org/officeDocument/2006/relationships" xmlns:w="http://schemas.openxmlformats.org/wordprocessingml/2006/main" xmlns:w14="http://schemas.microsoft.com/office/word/2010/wordml" xmlns:w15="http://schemas.microsoft.com/office/word/2012/wordml" mc:Ignorable="w14 w15">
   <w:docDefaults>
     <w:rPrDefault>
       <w:rPr>
@@ -4493,7 +6045,7 @@
     </w:rPrDefault>
     <w:pPrDefault/>
   </w:docDefaults>
-  <w:latentStyles w:defLockedState="0" w:defUIPriority="99" w:defSemiHidden="0" w:defUnhideWhenUsed="0" w:defQFormat="0" w:count="376">
+  <w:latentStyles w:defLockedState="0" w:defUIPriority="99" w:defSemiHidden="0" w:defUnhideWhenUsed="0" w:defQFormat="0" w:count="371">
     <w:lsdException w:name="Normal" w:uiPriority="0" w:qFormat="1"/>
     <w:lsdException w:name="heading 1" w:uiPriority="9" w:qFormat="1"/>
     <w:lsdException w:name="heading 2" w:semiHidden="1" w:uiPriority="9" w:unhideWhenUsed="1" w:qFormat="1"/>
@@ -4865,11 +6417,6 @@
     <w:lsdException w:name="List Table 5 Dark Accent 6" w:uiPriority="50"/>
     <w:lsdException w:name="List Table 6 Colorful Accent 6" w:uiPriority="51"/>
     <w:lsdException w:name="List Table 7 Colorful Accent 6" w:uiPriority="52"/>
-    <w:lsdException w:name="Mention" w:semiHidden="1" w:unhideWhenUsed="1"/>
-    <w:lsdException w:name="Smart Hyperlink" w:semiHidden="1" w:unhideWhenUsed="1"/>
-    <w:lsdException w:name="Hashtag" w:semiHidden="1" w:unhideWhenUsed="1"/>
-    <w:lsdException w:name="Unresolved Mention" w:semiHidden="1" w:unhideWhenUsed="1"/>
-    <w:lsdException w:name="Smart Link" w:semiHidden="1" w:unhideWhenUsed="1"/>
   </w:latentStyles>
   <w:style w:type="paragraph" w:default="1" w:styleId="Normale">
     <w:name w:val="Normal"/>
@@ -4878,7 +6425,6 @@
   <w:style w:type="character" w:default="1" w:styleId="Carpredefinitoparagrafo">
     <w:name w:val="Default Paragraph Font"/>
     <w:uiPriority w:val="1"/>
-    <w:semiHidden/>
     <w:unhideWhenUsed/>
   </w:style>
   <w:style w:type="table" w:default="1" w:styleId="Tabellanormale">

</xml_diff>

<commit_message>
Updated the deliverables for Milestone 2
</commit_message>
<xml_diff>
--- a/deliverables/Milestone2/CRC_Cards_M2.docx
+++ b/deliverables/Milestone2/CRC_Cards_M2.docx
@@ -531,27 +531,6 @@
           <w:p>
             <w:pPr>
               <w:pStyle w:val="Listenabsatz"/>
-              <w:rPr>
-                <w:lang w:val="en-US"/>
-              </w:rPr>
-            </w:pPr>
-          </w:p>
-          <w:p>
-            <w:pPr>
-              <w:pStyle w:val="Listenabsatz"/>
-              <w:rPr>
-                <w:lang w:val="en-US"/>
-              </w:rPr>
-            </w:pPr>
-          </w:p>
-        </w:tc>
-        <w:tc>
-          <w:tcPr>
-            <w:tcW w:w="4528" w:type="dxa"/>
-          </w:tcPr>
-          <w:p>
-            <w:pPr>
-              <w:pStyle w:val="Listenabsatz"/>
               <w:numPr>
                 <w:ilvl w:val="0"/>
                 <w:numId w:val="1"/>
@@ -560,205 +539,11 @@
                 <w:lang w:val="en-US"/>
               </w:rPr>
             </w:pPr>
-            <w:proofErr w:type="spellStart"/>
-            <w:r>
-              <w:rPr>
-                <w:lang w:val="en-US"/>
-              </w:rPr>
-              <w:t>DashboardComponent</w:t>
-            </w:r>
-            <w:proofErr w:type="spellEnd"/>
-          </w:p>
-          <w:p>
-            <w:pPr>
-              <w:pStyle w:val="Listenabsatz"/>
-              <w:numPr>
-                <w:ilvl w:val="0"/>
-                <w:numId w:val="1"/>
-              </w:numPr>
-              <w:rPr>
-                <w:lang w:val="en-US"/>
-              </w:rPr>
-            </w:pPr>
-            <w:proofErr w:type="spellStart"/>
-            <w:r>
-              <w:rPr>
-                <w:lang w:val="en-US"/>
-              </w:rPr>
-              <w:t>AdminRoutingComponent</w:t>
-            </w:r>
-            <w:proofErr w:type="spellEnd"/>
-          </w:p>
-          <w:p>
-            <w:pPr>
-              <w:pStyle w:val="Listenabsatz"/>
-              <w:rPr>
-                <w:lang w:val="en-US"/>
-              </w:rPr>
-            </w:pPr>
-          </w:p>
-        </w:tc>
-      </w:tr>
-    </w:tbl>
-    <w:p>
-      <w:pPr>
-        <w:rPr>
-          <w:u w:val="single"/>
-          <w:lang w:val="en-US"/>
-        </w:rPr>
-      </w:pPr>
-    </w:p>
-    <w:p>
-      <w:pPr>
-        <w:rPr>
-          <w:u w:val="single"/>
-          <w:lang w:val="en-US"/>
-        </w:rPr>
-      </w:pPr>
-    </w:p>
-    <w:tbl>
-      <w:tblPr>
-        <w:tblStyle w:val="Tabellenraster"/>
-        <w:tblW w:w="0" w:type="auto"/>
-        <w:tblLook w:val="04A0" w:firstRow="1" w:lastRow="0" w:firstColumn="1" w:lastColumn="0" w:noHBand="0" w:noVBand="1"/>
-      </w:tblPr>
-      <w:tblGrid>
-        <w:gridCol w:w="4528"/>
-        <w:gridCol w:w="4528"/>
-      </w:tblGrid>
-      <w:tr>
-        <w:tc>
-          <w:tcPr>
-            <w:tcW w:w="9056" w:type="dxa"/>
-            <w:gridSpan w:val="2"/>
-          </w:tcPr>
-          <w:p>
-            <w:pPr>
-              <w:jc w:val="center"/>
-              <w:rPr>
-                <w:b/>
-                <w:bCs/>
-                <w:lang w:val="en-US"/>
-              </w:rPr>
-            </w:pPr>
-            <w:proofErr w:type="spellStart"/>
-            <w:r>
-              <w:rPr>
-                <w:b/>
-                <w:bCs/>
-                <w:sz w:val="32"/>
-                <w:szCs w:val="32"/>
-                <w:lang w:val="en-US"/>
-              </w:rPr>
-              <w:t>AdminComponent</w:t>
-            </w:r>
-            <w:proofErr w:type="spellEnd"/>
-          </w:p>
-        </w:tc>
-      </w:tr>
-      <w:tr>
-        <w:tc>
-          <w:tcPr>
-            <w:tcW w:w="4528" w:type="dxa"/>
-          </w:tcPr>
-          <w:p>
-            <w:pPr>
-              <w:rPr>
-                <w:b/>
-                <w:bCs/>
-                <w:lang w:val="en-US"/>
-              </w:rPr>
-            </w:pPr>
-            <w:r>
-              <w:rPr>
-                <w:b/>
-                <w:bCs/>
-                <w:lang w:val="en-US"/>
-              </w:rPr>
-              <w:t>Responsibility</w:t>
-            </w:r>
-          </w:p>
-        </w:tc>
-        <w:tc>
-          <w:tcPr>
-            <w:tcW w:w="4528" w:type="dxa"/>
-          </w:tcPr>
-          <w:p>
-            <w:pPr>
-              <w:rPr>
-                <w:b/>
-                <w:bCs/>
-                <w:lang w:val="en-US"/>
-              </w:rPr>
-            </w:pPr>
-            <w:r>
-              <w:rPr>
-                <w:b/>
-                <w:bCs/>
-                <w:lang w:val="en-US"/>
-              </w:rPr>
-              <w:t>Collaborators</w:t>
-            </w:r>
-          </w:p>
-        </w:tc>
-      </w:tr>
-      <w:tr>
-        <w:tc>
-          <w:tcPr>
-            <w:tcW w:w="4528" w:type="dxa"/>
-          </w:tcPr>
-          <w:p>
-            <w:pPr>
-              <w:pStyle w:val="Listenabsatz"/>
-              <w:numPr>
-                <w:ilvl w:val="0"/>
-                <w:numId w:val="1"/>
-              </w:numPr>
-              <w:rPr>
-                <w:lang w:val="en-US"/>
-              </w:rPr>
-            </w:pPr>
-            <w:r>
-              <w:rPr>
-                <w:lang w:val="en-US"/>
-              </w:rPr>
-              <w:t>Manges the components regarding the admin</w:t>
-            </w:r>
-          </w:p>
-          <w:p>
-            <w:pPr>
-              <w:pStyle w:val="Listenabsatz"/>
-              <w:numPr>
-                <w:ilvl w:val="0"/>
-                <w:numId w:val="1"/>
-              </w:numPr>
-              <w:rPr>
-                <w:lang w:val="en-US"/>
-              </w:rPr>
-            </w:pPr>
-            <w:r>
-              <w:rPr>
-                <w:lang w:val="en-US"/>
-              </w:rPr>
-              <w:t>Handles the routing regarding the admin user</w:t>
-            </w:r>
-          </w:p>
-          <w:p>
-            <w:pPr>
-              <w:pStyle w:val="Listenabsatz"/>
-              <w:numPr>
-                <w:ilvl w:val="0"/>
-                <w:numId w:val="1"/>
-              </w:numPr>
-              <w:rPr>
-                <w:lang w:val="en-US"/>
-              </w:rPr>
-            </w:pPr>
-            <w:r>
-              <w:rPr>
-                <w:lang w:val="en-US"/>
-              </w:rPr>
-              <w:t>Prevents unauthorized user access</w:t>
+            <w:r>
+              <w:rPr>
+                <w:lang w:val="en-US"/>
+              </w:rPr>
+              <w:t>Allows the user to buy, rent, sell or rent products</w:t>
             </w:r>
           </w:p>
           <w:p>
@@ -875,7 +660,7 @@
                 <w:szCs w:val="32"/>
                 <w:lang w:val="en-US"/>
               </w:rPr>
-              <w:t>AdminDashboard</w:t>
+              <w:t>AdminComponent</w:t>
             </w:r>
             <w:proofErr w:type="spellEnd"/>
           </w:p>
@@ -947,14 +732,52 @@
               <w:rPr>
                 <w:lang w:val="en-US"/>
               </w:rPr>
-              <w:t xml:space="preserve">Provides the admin with all functionality </w:t>
-            </w:r>
-            <w:r>
-              <w:rPr>
-                <w:lang w:val="en-US"/>
-              </w:rPr>
-              <w:t>he needs</w:t>
-            </w:r>
+              <w:t>Manges the components regarding the admin</w:t>
+            </w:r>
+          </w:p>
+          <w:p>
+            <w:pPr>
+              <w:pStyle w:val="Listenabsatz"/>
+              <w:numPr>
+                <w:ilvl w:val="0"/>
+                <w:numId w:val="1"/>
+              </w:numPr>
+              <w:rPr>
+                <w:lang w:val="en-US"/>
+              </w:rPr>
+            </w:pPr>
+            <w:r>
+              <w:rPr>
+                <w:lang w:val="en-US"/>
+              </w:rPr>
+              <w:t>Handles the routing regarding the admin user</w:t>
+            </w:r>
+          </w:p>
+          <w:p>
+            <w:pPr>
+              <w:pStyle w:val="Listenabsatz"/>
+              <w:numPr>
+                <w:ilvl w:val="0"/>
+                <w:numId w:val="1"/>
+              </w:numPr>
+              <w:rPr>
+                <w:lang w:val="en-US"/>
+              </w:rPr>
+            </w:pPr>
+            <w:r>
+              <w:rPr>
+                <w:lang w:val="en-US"/>
+              </w:rPr>
+              <w:t>Prevents unauthorized user access</w:t>
+            </w:r>
+          </w:p>
+          <w:p>
+            <w:pPr>
+              <w:pStyle w:val="Listenabsatz"/>
+              <w:rPr>
+                <w:lang w:val="en-US"/>
+              </w:rPr>
+            </w:pPr>
           </w:p>
           <w:p>
             <w:pPr>
@@ -985,7 +808,7 @@
               <w:rPr>
                 <w:lang w:val="en-US"/>
               </w:rPr>
-              <w:t>AdminComponent</w:t>
+              <w:t>DashboardComponent</w:t>
             </w:r>
             <w:proofErr w:type="spellEnd"/>
           </w:p>
@@ -1005,7 +828,7 @@
               <w:rPr>
                 <w:lang w:val="en-US"/>
               </w:rPr>
-              <w:t>DashboardProductListComponent</w:t>
+              <w:t>AdminRoutingComponent</w:t>
             </w:r>
             <w:proofErr w:type="spellEnd"/>
           </w:p>
@@ -1062,7 +885,7 @@
                 <w:szCs w:val="32"/>
                 <w:lang w:val="en-US"/>
               </w:rPr>
-              <w:t>DashboardProductListComponent</w:t>
+              <w:t>AdminDashboard</w:t>
             </w:r>
             <w:proofErr w:type="spellEnd"/>
           </w:p>
@@ -1134,10 +957,34 @@
               <w:rPr>
                 <w:lang w:val="en-US"/>
               </w:rPr>
-              <w:lastRenderedPageBreak/>
-              <w:t>Provides all the products currently in the database</w:t>
-            </w:r>
-          </w:p>
+              <w:t xml:space="preserve">Provides the admin with all functionality </w:t>
+            </w:r>
+            <w:r>
+              <w:rPr>
+                <w:lang w:val="en-US"/>
+              </w:rPr>
+              <w:t>he needs</w:t>
+            </w:r>
+            <w:r>
+              <w:rPr>
+                <w:lang w:val="en-US"/>
+              </w:rPr>
+              <w:t xml:space="preserve"> by managing/combining all the sub components</w:t>
+            </w:r>
+          </w:p>
+          <w:p>
+            <w:pPr>
+              <w:pStyle w:val="Listenabsatz"/>
+              <w:rPr>
+                <w:lang w:val="en-US"/>
+              </w:rPr>
+            </w:pPr>
+          </w:p>
+        </w:tc>
+        <w:tc>
+          <w:tcPr>
+            <w:tcW w:w="4528" w:type="dxa"/>
+          </w:tcPr>
           <w:p>
             <w:pPr>
               <w:pStyle w:val="Listenabsatz"/>
@@ -1149,12 +996,14 @@
                 <w:lang w:val="en-US"/>
               </w:rPr>
             </w:pPr>
-            <w:r>
-              <w:rPr>
-                <w:lang w:val="en-US"/>
-              </w:rPr>
-              <w:t>Let’s the administrator change the approval status of a product</w:t>
-            </w:r>
+            <w:proofErr w:type="spellStart"/>
+            <w:r>
+              <w:rPr>
+                <w:lang w:val="en-US"/>
+              </w:rPr>
+              <w:t>AdminComponent</w:t>
+            </w:r>
+            <w:proofErr w:type="spellEnd"/>
           </w:p>
           <w:p>
             <w:pPr>
@@ -1167,63 +1016,12 @@
                 <w:lang w:val="en-US"/>
               </w:rPr>
             </w:pPr>
-            <w:r>
-              <w:rPr>
-                <w:lang w:val="en-US"/>
-              </w:rPr>
-              <w:t>Let’s the admin filter regarding the approval status</w:t>
-            </w:r>
-          </w:p>
-          <w:p>
-            <w:pPr>
-              <w:pStyle w:val="Listenabsatz"/>
-              <w:rPr>
-                <w:lang w:val="en-US"/>
-              </w:rPr>
-            </w:pPr>
-          </w:p>
-        </w:tc>
-        <w:tc>
-          <w:tcPr>
-            <w:tcW w:w="4528" w:type="dxa"/>
-          </w:tcPr>
-          <w:p>
-            <w:pPr>
-              <w:pStyle w:val="Listenabsatz"/>
-              <w:numPr>
-                <w:ilvl w:val="0"/>
-                <w:numId w:val="1"/>
-              </w:numPr>
-              <w:rPr>
-                <w:lang w:val="en-US"/>
-              </w:rPr>
-            </w:pPr>
-            <w:proofErr w:type="spellStart"/>
-            <w:r>
-              <w:rPr>
-                <w:lang w:val="en-US"/>
-              </w:rPr>
-              <w:t>AdminDashboardComponent</w:t>
-            </w:r>
-            <w:proofErr w:type="spellEnd"/>
-          </w:p>
-          <w:p>
-            <w:pPr>
-              <w:pStyle w:val="Listenabsatz"/>
-              <w:numPr>
-                <w:ilvl w:val="0"/>
-                <w:numId w:val="1"/>
-              </w:numPr>
-              <w:rPr>
-                <w:lang w:val="en-US"/>
-              </w:rPr>
-            </w:pPr>
-            <w:proofErr w:type="spellStart"/>
-            <w:r>
-              <w:rPr>
-                <w:lang w:val="en-US"/>
-              </w:rPr>
-              <w:t>DashbboardProductList</w:t>
+            <w:proofErr w:type="spellStart"/>
+            <w:r>
+              <w:rPr>
+                <w:lang w:val="en-US"/>
+              </w:rPr>
+              <w:t>DashboardProductListComponent</w:t>
             </w:r>
             <w:proofErr w:type="spellEnd"/>
           </w:p>
@@ -1271,6 +1069,7 @@
                 <w:lang w:val="en-US"/>
               </w:rPr>
             </w:pPr>
+            <w:proofErr w:type="spellStart"/>
             <w:r>
               <w:rPr>
                 <w:b/>
@@ -1279,8 +1078,9 @@
                 <w:szCs w:val="32"/>
                 <w:lang w:val="en-US"/>
               </w:rPr>
-              <w:t>Product</w:t>
-            </w:r>
+              <w:t>DashboardProductListComponent</w:t>
+            </w:r>
+            <w:proofErr w:type="spellEnd"/>
           </w:p>
         </w:tc>
       </w:tr>
@@ -1350,8 +1150,52 @@
               <w:rPr>
                 <w:lang w:val="en-US"/>
               </w:rPr>
-              <w:t>Contains all the information a product has</w:t>
-            </w:r>
+              <w:t>Provides all the products currently in the database</w:t>
+            </w:r>
+          </w:p>
+          <w:p>
+            <w:pPr>
+              <w:pStyle w:val="Listenabsatz"/>
+              <w:numPr>
+                <w:ilvl w:val="0"/>
+                <w:numId w:val="1"/>
+              </w:numPr>
+              <w:rPr>
+                <w:lang w:val="en-US"/>
+              </w:rPr>
+            </w:pPr>
+            <w:r>
+              <w:rPr>
+                <w:lang w:val="en-US"/>
+              </w:rPr>
+              <w:t>Let’s the administrator change the approval status of a product</w:t>
+            </w:r>
+          </w:p>
+          <w:p>
+            <w:pPr>
+              <w:pStyle w:val="Listenabsatz"/>
+              <w:numPr>
+                <w:ilvl w:val="0"/>
+                <w:numId w:val="1"/>
+              </w:numPr>
+              <w:rPr>
+                <w:lang w:val="en-US"/>
+              </w:rPr>
+            </w:pPr>
+            <w:r>
+              <w:rPr>
+                <w:lang w:val="en-US"/>
+              </w:rPr>
+              <w:t>Let’s the admin filter regarding the approval status</w:t>
+            </w:r>
+          </w:p>
+          <w:p>
+            <w:pPr>
+              <w:pStyle w:val="Listenabsatz"/>
+              <w:rPr>
+                <w:lang w:val="en-US"/>
+              </w:rPr>
+            </w:pPr>
           </w:p>
         </w:tc>
         <w:tc>
@@ -1374,7 +1218,27 @@
               <w:rPr>
                 <w:lang w:val="en-US"/>
               </w:rPr>
-              <w:t>DashboardProductListComponent</w:t>
+              <w:t>AdminDashboardComponent</w:t>
+            </w:r>
+            <w:proofErr w:type="spellEnd"/>
+          </w:p>
+          <w:p>
+            <w:pPr>
+              <w:pStyle w:val="Listenabsatz"/>
+              <w:numPr>
+                <w:ilvl w:val="0"/>
+                <w:numId w:val="1"/>
+              </w:numPr>
+              <w:rPr>
+                <w:lang w:val="en-US"/>
+              </w:rPr>
+            </w:pPr>
+            <w:proofErr w:type="spellStart"/>
+            <w:r>
+              <w:rPr>
+                <w:lang w:val="en-US"/>
+              </w:rPr>
+              <w:t>DashbboardProductList</w:t>
             </w:r>
             <w:proofErr w:type="spellEnd"/>
           </w:p>
@@ -1422,7 +1286,6 @@
                 <w:lang w:val="en-US"/>
               </w:rPr>
             </w:pPr>
-            <w:proofErr w:type="spellStart"/>
             <w:r>
               <w:rPr>
                 <w:b/>
@@ -1431,9 +1294,8 @@
                 <w:szCs w:val="32"/>
                 <w:lang w:val="en-US"/>
               </w:rPr>
-              <w:t>ProductsService</w:t>
-            </w:r>
-            <w:proofErr w:type="spellEnd"/>
+              <w:t>Product</w:t>
+            </w:r>
           </w:p>
         </w:tc>
       </w:tr>
@@ -1503,7 +1365,172 @@
               <w:rPr>
                 <w:lang w:val="en-US"/>
               </w:rPr>
-              <w:t>Get all the products from the database</w:t>
+              <w:t>Contains all the information a product has</w:t>
+            </w:r>
+          </w:p>
+        </w:tc>
+        <w:tc>
+          <w:tcPr>
+            <w:tcW w:w="4528" w:type="dxa"/>
+          </w:tcPr>
+          <w:p>
+            <w:pPr>
+              <w:pStyle w:val="Listenabsatz"/>
+              <w:numPr>
+                <w:ilvl w:val="0"/>
+                <w:numId w:val="1"/>
+              </w:numPr>
+              <w:rPr>
+                <w:lang w:val="en-US"/>
+              </w:rPr>
+            </w:pPr>
+            <w:proofErr w:type="spellStart"/>
+            <w:r>
+              <w:rPr>
+                <w:lang w:val="en-US"/>
+              </w:rPr>
+              <w:t>DashboardProductListComponent</w:t>
+            </w:r>
+            <w:proofErr w:type="spellEnd"/>
+          </w:p>
+          <w:p>
+            <w:pPr>
+              <w:pStyle w:val="Listenabsatz"/>
+              <w:rPr>
+                <w:lang w:val="en-US"/>
+              </w:rPr>
+            </w:pPr>
+          </w:p>
+        </w:tc>
+      </w:tr>
+    </w:tbl>
+    <w:p>
+      <w:pPr>
+        <w:rPr>
+          <w:u w:val="single"/>
+          <w:lang w:val="en-US"/>
+        </w:rPr>
+      </w:pPr>
+    </w:p>
+    <w:tbl>
+      <w:tblPr>
+        <w:tblStyle w:val="Tabellenraster"/>
+        <w:tblW w:w="0" w:type="auto"/>
+        <w:tblLook w:val="04A0" w:firstRow="1" w:lastRow="0" w:firstColumn="1" w:lastColumn="0" w:noHBand="0" w:noVBand="1"/>
+      </w:tblPr>
+      <w:tblGrid>
+        <w:gridCol w:w="4528"/>
+        <w:gridCol w:w="4528"/>
+      </w:tblGrid>
+      <w:tr>
+        <w:tc>
+          <w:tcPr>
+            <w:tcW w:w="9056" w:type="dxa"/>
+            <w:gridSpan w:val="2"/>
+          </w:tcPr>
+          <w:p>
+            <w:pPr>
+              <w:jc w:val="center"/>
+              <w:rPr>
+                <w:b/>
+                <w:bCs/>
+                <w:lang w:val="en-US"/>
+              </w:rPr>
+            </w:pPr>
+            <w:proofErr w:type="spellStart"/>
+            <w:r>
+              <w:rPr>
+                <w:b/>
+                <w:bCs/>
+                <w:sz w:val="32"/>
+                <w:szCs w:val="32"/>
+                <w:lang w:val="en-US"/>
+              </w:rPr>
+              <w:t>ProductsService</w:t>
+            </w:r>
+            <w:proofErr w:type="spellEnd"/>
+          </w:p>
+        </w:tc>
+      </w:tr>
+      <w:tr>
+        <w:tc>
+          <w:tcPr>
+            <w:tcW w:w="4528" w:type="dxa"/>
+          </w:tcPr>
+          <w:p>
+            <w:pPr>
+              <w:rPr>
+                <w:b/>
+                <w:bCs/>
+                <w:lang w:val="en-US"/>
+              </w:rPr>
+            </w:pPr>
+            <w:r>
+              <w:rPr>
+                <w:b/>
+                <w:bCs/>
+                <w:lang w:val="en-US"/>
+              </w:rPr>
+              <w:t>Responsibility</w:t>
+            </w:r>
+          </w:p>
+        </w:tc>
+        <w:tc>
+          <w:tcPr>
+            <w:tcW w:w="4528" w:type="dxa"/>
+          </w:tcPr>
+          <w:p>
+            <w:pPr>
+              <w:rPr>
+                <w:b/>
+                <w:bCs/>
+                <w:lang w:val="en-US"/>
+              </w:rPr>
+            </w:pPr>
+            <w:r>
+              <w:rPr>
+                <w:b/>
+                <w:bCs/>
+                <w:lang w:val="en-US"/>
+              </w:rPr>
+              <w:t>Collaborators</w:t>
+            </w:r>
+          </w:p>
+        </w:tc>
+      </w:tr>
+      <w:tr>
+        <w:tc>
+          <w:tcPr>
+            <w:tcW w:w="4528" w:type="dxa"/>
+          </w:tcPr>
+          <w:p>
+            <w:pPr>
+              <w:pStyle w:val="Listenabsatz"/>
+              <w:numPr>
+                <w:ilvl w:val="0"/>
+                <w:numId w:val="1"/>
+              </w:numPr>
+              <w:rPr>
+                <w:lang w:val="en-US"/>
+              </w:rPr>
+            </w:pPr>
+            <w:r>
+              <w:rPr>
+                <w:lang w:val="en-US"/>
+              </w:rPr>
+              <w:t>Get</w:t>
+            </w:r>
+            <w:r>
+              <w:rPr>
+                <w:lang w:val="en-US"/>
+              </w:rPr>
+              <w:t>s</w:t>
+            </w:r>
+            <w:r>
+              <w:rPr>
+                <w:lang w:val="en-US"/>
+              </w:rPr>
+              <w:t xml:space="preserve"> all the products from the database</w:t>
             </w:r>
           </w:p>
           <w:p>
@@ -1999,7 +2026,6 @@
                 <w:sz w:val="56"/>
                 <w:szCs w:val="56"/>
               </w:rPr>
-              <w:lastRenderedPageBreak/>
               <w:t>Login</w:t>
             </w:r>
           </w:p>
@@ -4515,6 +4541,7 @@
     <w:lsdException w:name="HTML Sample" w:semiHidden="1" w:unhideWhenUsed="1"/>
     <w:lsdException w:name="HTML Typewriter" w:semiHidden="1" w:unhideWhenUsed="1"/>
     <w:lsdException w:name="HTML Variable" w:semiHidden="1" w:unhideWhenUsed="1"/>
+    <w:lsdException w:name="Normal Table" w:semiHidden="1" w:unhideWhenUsed="1"/>
     <w:lsdException w:name="annotation subject" w:semiHidden="1" w:unhideWhenUsed="1"/>
     <w:lsdException w:name="No List" w:semiHidden="1" w:unhideWhenUsed="1"/>
     <w:lsdException w:name="Outline List 1" w:semiHidden="1" w:unhideWhenUsed="1"/>
@@ -4557,8 +4584,11 @@
     <w:lsdException w:name="Table Contemporary" w:semiHidden="1" w:unhideWhenUsed="1"/>
     <w:lsdException w:name="Table Elegant" w:semiHidden="1" w:unhideWhenUsed="1"/>
     <w:lsdException w:name="Table Professional" w:semiHidden="1" w:unhideWhenUsed="1"/>
+    <w:lsdException w:name="Table Subtle 1" w:semiHidden="1" w:unhideWhenUsed="1"/>
     <w:lsdException w:name="Table Subtle 2" w:semiHidden="1" w:unhideWhenUsed="1"/>
     <w:lsdException w:name="Table Web 1" w:semiHidden="1" w:unhideWhenUsed="1"/>
+    <w:lsdException w:name="Table Web 2" w:semiHidden="1" w:unhideWhenUsed="1"/>
+    <w:lsdException w:name="Table Web 3" w:semiHidden="1" w:unhideWhenUsed="1"/>
     <w:lsdException w:name="Balloon Text" w:semiHidden="1" w:unhideWhenUsed="1"/>
     <w:lsdException w:name="Table Grid" w:uiPriority="39"/>
     <w:lsdException w:name="Table Theme" w:semiHidden="1" w:unhideWhenUsed="1"/>

</xml_diff>